<commit_message>
lab 4 report and lab 5 starter
</commit_message>
<xml_diff>
--- a/Lab4-WifiModule/Lab 4 Report.docx
+++ b/Lab4-WifiModule/Lab 4 Report.docx
@@ -1,6 +1,6 @@
 
 <file path=word/document.xml><?xml version="1.0" encoding="utf-8"?>
-<w:document xmlns:ve="http://schemas.openxmlformats.org/markup-compatibility/2006" xmlns:o="urn:schemas-microsoft-com:office:office" xmlns:r="http://schemas.openxmlformats.org/officeDocument/2006/relationships" xmlns:m="http://schemas.openxmlformats.org/officeDocument/2006/math" xmlns:v="urn:schemas-microsoft-com:vml" xmlns:wp="http://schemas.openxmlformats.org/drawingml/2006/wordprocessingDrawing" xmlns:w10="urn:schemas-microsoft-com:office:word" xmlns:w="http://schemas.openxmlformats.org/wordprocessingml/2006/main" xmlns:wne="http://schemas.microsoft.com/office/word/2006/wordml">
+<w:document xmlns:wpc="http://schemas.microsoft.com/office/word/2010/wordprocessingCanvas" xmlns:mc="http://schemas.openxmlformats.org/markup-compatibility/2006" xmlns:o="urn:schemas-microsoft-com:office:office" xmlns:r="http://schemas.openxmlformats.org/officeDocument/2006/relationships" xmlns:m="http://schemas.openxmlformats.org/officeDocument/2006/math" xmlns:v="urn:schemas-microsoft-com:vml" xmlns:wp14="http://schemas.microsoft.com/office/word/2010/wordprocessingDrawing" xmlns:wp="http://schemas.openxmlformats.org/drawingml/2006/wordprocessingDrawing" xmlns:w10="urn:schemas-microsoft-com:office:word" xmlns:w="http://schemas.openxmlformats.org/wordprocessingml/2006/main" xmlns:w14="http://schemas.microsoft.com/office/word/2010/wordml" xmlns:w15="http://schemas.microsoft.com/office/word/2012/wordml" xmlns:wpg="http://schemas.microsoft.com/office/word/2010/wordprocessingGroup" xmlns:wpi="http://schemas.microsoft.com/office/word/2010/wordprocessingInk" xmlns:wne="http://schemas.microsoft.com/office/word/2006/wordml" xmlns:wps="http://schemas.microsoft.com/office/word/2010/wordprocessingShape" mc:Ignorable="w14 w15 wp14">
   <w:body>
     <w:p>
       <w:pPr>
@@ -52,7 +52,15 @@
           <w:sz w:val="24"/>
           <w:szCs w:val="24"/>
         </w:rPr>
-        <w:t xml:space="preserve">Lab 5 aims to implement a system which connects to the internet via an IEEE 802.11 </w:t>
+        <w:t>Lab 4</w:t>
+      </w:r>
+      <w:r>
+        <w:rPr>
+          <w:rFonts w:ascii="Times New Roman" w:hAnsi="Times New Roman" w:cs="Times New Roman"/>
+          <w:sz w:val="24"/>
+          <w:szCs w:val="24"/>
+        </w:rPr>
+        <w:t xml:space="preserve"> aims to implement a system which connects to the internet via an IEEE 802.11 </w:t>
       </w:r>
       <w:proofErr w:type="spellStart"/>
       <w:r>
@@ -78,7 +86,17 @@
           <w:sz w:val="24"/>
           <w:szCs w:val="24"/>
         </w:rPr>
-        <w:t xml:space="preserve"> We will use DNS to convert web names to IP addresses. We will configure a smart object that can retrieve data from a weather server as well as store data onto another internet server using TCP. </w:t>
+        <w:t xml:space="preserve"> We will use DNS to convert web names to IP addresses. We will configure a smart object that can retrieve data from a we</w:t>
+      </w:r>
+      <w:bookmarkStart w:id="0" w:name="_GoBack"/>
+      <w:bookmarkEnd w:id="0"/>
+      <w:r>
+        <w:rPr>
+          <w:rFonts w:ascii="Times New Roman" w:hAnsi="Times New Roman" w:cs="Times New Roman"/>
+          <w:sz w:val="24"/>
+          <w:szCs w:val="24"/>
+        </w:rPr>
+        <w:t xml:space="preserve">ather server as well as store data onto another internet server using TCP. </w:t>
       </w:r>
     </w:p>
     <w:p>
@@ -244,7 +262,7 @@
             <v:path o:extrusionok="f" gradientshapeok="t" o:connecttype="rect"/>
             <o:lock v:ext="edit" aspectratio="t"/>
           </v:shapetype>
-          <v:shape id="_x0000_i1025" type="#_x0000_t75" style="width:468pt;height:198.35pt">
+          <v:shape id="_x0000_i1025" type="#_x0000_t75" style="width:468.3pt;height:198.15pt">
             <v:imagedata r:id="rId7" o:title="Callgraph" croptop="6033f" cropbottom="10561f"/>
           </v:shape>
         </w:pict>
@@ -313,7 +331,7 @@
           <w:szCs w:val="24"/>
         </w:rPr>
         <w:pict>
-          <v:shape id="_x0000_i1026" type="#_x0000_t75" style="width:468pt;height:201.05pt">
+          <v:shape id="_x0000_i1026" type="#_x0000_t75" style="width:468.3pt;height:201pt">
             <v:imagedata r:id="rId8" o:title="DataFlowgraph" croptop="5527f" cropbottom="10378f"/>
           </v:shape>
         </w:pict>
@@ -354,7 +372,25 @@
           <w:szCs w:val="24"/>
         </w:rPr>
         <w:lastRenderedPageBreak/>
-        <w:t>MESUREMENT DATA</w:t>
+        <w:t>ME</w:t>
+      </w:r>
+      <w:r>
+        <w:rPr>
+          <w:rFonts w:ascii="Times New Roman" w:hAnsi="Times New Roman" w:cs="Times New Roman"/>
+          <w:b/>
+          <w:sz w:val="24"/>
+          <w:szCs w:val="24"/>
+        </w:rPr>
+        <w:t>A</w:t>
+      </w:r>
+      <w:r>
+        <w:rPr>
+          <w:rFonts w:ascii="Times New Roman" w:hAnsi="Times New Roman" w:cs="Times New Roman"/>
+          <w:b/>
+          <w:sz w:val="24"/>
+          <w:szCs w:val="24"/>
+        </w:rPr>
+        <w:t>SUREMENT DATA</w:t>
       </w:r>
     </w:p>
     <w:p>
@@ -372,7 +408,7 @@
     <w:tbl>
       <w:tblPr>
         <w:tblW w:w="10297" w:type="dxa"/>
-        <w:tblLook w:val="04A0"/>
+        <w:tblLook w:val="04A0" w:firstRow="1" w:lastRow="0" w:firstColumn="1" w:lastColumn="0" w:noHBand="0" w:noVBand="1"/>
       </w:tblPr>
       <w:tblGrid>
         <w:gridCol w:w="1108"/>
@@ -2029,11 +2065,11 @@
     <w:tbl>
       <w:tblPr>
         <w:tblW w:w="6820" w:type="dxa"/>
-        <w:tblLook w:val="04A0"/>
+        <w:tblLook w:val="04A0" w:firstRow="1" w:lastRow="0" w:firstColumn="1" w:lastColumn="0" w:noHBand="0" w:noVBand="1"/>
       </w:tblPr>
       <w:tblGrid>
-        <w:gridCol w:w="2980"/>
-        <w:gridCol w:w="960"/>
+        <w:gridCol w:w="3704"/>
+        <w:gridCol w:w="898"/>
         <w:gridCol w:w="960"/>
         <w:gridCol w:w="960"/>
         <w:gridCol w:w="960"/>
@@ -2044,7 +2080,7 @@
         </w:trPr>
         <w:tc>
           <w:tcPr>
-            <w:tcW w:w="2980" w:type="dxa"/>
+            <w:tcW w:w="3704" w:type="dxa"/>
             <w:tcBorders>
               <w:top w:val="single" w:sz="4" w:space="0" w:color="auto"/>
               <w:left w:val="single" w:sz="4" w:space="0" w:color="auto"/>
@@ -2075,7 +2111,7 @@
         </w:tc>
         <w:tc>
           <w:tcPr>
-            <w:tcW w:w="960" w:type="dxa"/>
+            <w:tcW w:w="236" w:type="dxa"/>
             <w:tcBorders>
               <w:top w:val="single" w:sz="4" w:space="0" w:color="auto"/>
               <w:left w:val="nil"/>
@@ -2211,7 +2247,7 @@
         </w:trPr>
         <w:tc>
           <w:tcPr>
-            <w:tcW w:w="2980" w:type="dxa"/>
+            <w:tcW w:w="3704" w:type="dxa"/>
             <w:tcBorders>
               <w:top w:val="nil"/>
               <w:left w:val="single" w:sz="4" w:space="0" w:color="auto"/>
@@ -2238,11 +2274,18 @@
               </w:rPr>
               <w:t>Download</w:t>
             </w:r>
-          </w:p>
-        </w:tc>
-        <w:tc>
-          <w:tcPr>
-            <w:tcW w:w="960" w:type="dxa"/>
+            <w:r>
+              <w:rPr>
+                <w:rFonts w:ascii="Calibri" w:eastAsia="Times New Roman" w:hAnsi="Calibri" w:cs="Times New Roman"/>
+                <w:color w:val="000000"/>
+              </w:rPr>
+              <w:t xml:space="preserve"> from openweathermap.org</w:t>
+            </w:r>
+          </w:p>
+        </w:tc>
+        <w:tc>
+          <w:tcPr>
+            <w:tcW w:w="236" w:type="dxa"/>
             <w:tcBorders>
               <w:top w:val="nil"/>
               <w:left w:val="nil"/>
@@ -2382,7 +2425,7 @@
         </w:trPr>
         <w:tc>
           <w:tcPr>
-            <w:tcW w:w="2980" w:type="dxa"/>
+            <w:tcW w:w="3704" w:type="dxa"/>
             <w:tcBorders>
               <w:top w:val="nil"/>
               <w:left w:val="single" w:sz="4" w:space="0" w:color="auto"/>
@@ -2409,11 +2452,18 @@
               </w:rPr>
               <w:t>Upload</w:t>
             </w:r>
-          </w:p>
-        </w:tc>
-        <w:tc>
-          <w:tcPr>
-            <w:tcW w:w="960" w:type="dxa"/>
+            <w:r>
+              <w:rPr>
+                <w:rFonts w:ascii="Calibri" w:eastAsia="Times New Roman" w:hAnsi="Calibri" w:cs="Times New Roman"/>
+                <w:color w:val="000000"/>
+              </w:rPr>
+              <w:t xml:space="preserve"> to EE 445L server</w:t>
+            </w:r>
+          </w:p>
+        </w:tc>
+        <w:tc>
+          <w:tcPr>
+            <w:tcW w:w="236" w:type="dxa"/>
             <w:tcBorders>
               <w:top w:val="nil"/>
               <w:left w:val="nil"/>
@@ -2548,6 +2598,263 @@
         </w:tc>
       </w:tr>
     </w:tbl>
+    <w:p>
+      <w:pPr>
+        <w:pStyle w:val="ListParagraph"/>
+        <w:spacing w:after="0" w:line="240" w:lineRule="auto"/>
+        <w:rPr>
+          <w:rFonts w:ascii="Times New Roman" w:hAnsi="Times New Roman" w:cs="Times New Roman"/>
+          <w:b/>
+          <w:sz w:val="24"/>
+          <w:szCs w:val="24"/>
+        </w:rPr>
+      </w:pPr>
+    </w:p>
+    <w:p>
+      <w:pPr>
+        <w:pStyle w:val="ListParagraph"/>
+        <w:spacing w:after="0" w:line="240" w:lineRule="auto"/>
+        <w:rPr>
+          <w:rFonts w:ascii="Times New Roman" w:hAnsi="Times New Roman" w:cs="Times New Roman"/>
+          <w:b/>
+          <w:sz w:val="24"/>
+          <w:szCs w:val="24"/>
+        </w:rPr>
+      </w:pPr>
+      <w:r>
+        <w:rPr>
+          <w:noProof/>
+        </w:rPr>
+        <w:drawing>
+          <wp:anchor distT="0" distB="0" distL="114300" distR="114300" simplePos="0" relativeHeight="251664896" behindDoc="0" locked="0" layoutInCell="1" allowOverlap="1" wp14:anchorId="4D164F6B" wp14:editId="6BF189B8">
+            <wp:simplePos x="0" y="0"/>
+            <wp:positionH relativeFrom="column">
+              <wp:posOffset>-65838</wp:posOffset>
+            </wp:positionH>
+            <wp:positionV relativeFrom="paragraph">
+              <wp:posOffset>100889</wp:posOffset>
+            </wp:positionV>
+            <wp:extent cx="4732935" cy="2743200"/>
+            <wp:effectExtent l="0" t="0" r="0" b="0"/>
+            <wp:wrapNone/>
+            <wp:docPr id="1" name="Chart 1"/>
+            <wp:cNvGraphicFramePr/>
+            <a:graphic xmlns:a="http://schemas.openxmlformats.org/drawingml/2006/main">
+              <a:graphicData uri="http://schemas.openxmlformats.org/drawingml/2006/chart">
+                <c:chart xmlns:c="http://schemas.openxmlformats.org/drawingml/2006/chart" xmlns:r="http://schemas.openxmlformats.org/officeDocument/2006/relationships" r:id="rId9"/>
+              </a:graphicData>
+            </a:graphic>
+            <wp14:sizeRelH relativeFrom="margin">
+              <wp14:pctWidth>0</wp14:pctWidth>
+            </wp14:sizeRelH>
+          </wp:anchor>
+        </w:drawing>
+      </w:r>
+    </w:p>
+    <w:p>
+      <w:pPr>
+        <w:pStyle w:val="ListParagraph"/>
+        <w:spacing w:after="0" w:line="240" w:lineRule="auto"/>
+        <w:rPr>
+          <w:rFonts w:ascii="Times New Roman" w:hAnsi="Times New Roman" w:cs="Times New Roman"/>
+          <w:b/>
+          <w:sz w:val="24"/>
+          <w:szCs w:val="24"/>
+        </w:rPr>
+      </w:pPr>
+    </w:p>
+    <w:p>
+      <w:pPr>
+        <w:pStyle w:val="ListParagraph"/>
+        <w:spacing w:after="0" w:line="240" w:lineRule="auto"/>
+        <w:rPr>
+          <w:rFonts w:ascii="Times New Roman" w:hAnsi="Times New Roman" w:cs="Times New Roman"/>
+          <w:b/>
+          <w:sz w:val="24"/>
+          <w:szCs w:val="24"/>
+        </w:rPr>
+      </w:pPr>
+    </w:p>
+    <w:p>
+      <w:pPr>
+        <w:pStyle w:val="ListParagraph"/>
+        <w:spacing w:after="0" w:line="240" w:lineRule="auto"/>
+        <w:rPr>
+          <w:rFonts w:ascii="Times New Roman" w:hAnsi="Times New Roman" w:cs="Times New Roman"/>
+          <w:b/>
+          <w:sz w:val="24"/>
+          <w:szCs w:val="24"/>
+        </w:rPr>
+      </w:pPr>
+    </w:p>
+    <w:p>
+      <w:pPr>
+        <w:pStyle w:val="ListParagraph"/>
+        <w:spacing w:after="0" w:line="240" w:lineRule="auto"/>
+        <w:rPr>
+          <w:rFonts w:ascii="Times New Roman" w:hAnsi="Times New Roman" w:cs="Times New Roman"/>
+          <w:b/>
+          <w:sz w:val="24"/>
+          <w:szCs w:val="24"/>
+        </w:rPr>
+      </w:pPr>
+    </w:p>
+    <w:p>
+      <w:pPr>
+        <w:pStyle w:val="ListParagraph"/>
+        <w:spacing w:after="0" w:line="240" w:lineRule="auto"/>
+        <w:rPr>
+          <w:rFonts w:ascii="Times New Roman" w:hAnsi="Times New Roman" w:cs="Times New Roman"/>
+          <w:b/>
+          <w:sz w:val="24"/>
+          <w:szCs w:val="24"/>
+        </w:rPr>
+      </w:pPr>
+    </w:p>
+    <w:p>
+      <w:pPr>
+        <w:pStyle w:val="ListParagraph"/>
+        <w:spacing w:after="0" w:line="240" w:lineRule="auto"/>
+        <w:rPr>
+          <w:rFonts w:ascii="Times New Roman" w:hAnsi="Times New Roman" w:cs="Times New Roman"/>
+          <w:b/>
+          <w:sz w:val="24"/>
+          <w:szCs w:val="24"/>
+        </w:rPr>
+      </w:pPr>
+    </w:p>
+    <w:p>
+      <w:pPr>
+        <w:pStyle w:val="ListParagraph"/>
+        <w:spacing w:after="0" w:line="240" w:lineRule="auto"/>
+        <w:rPr>
+          <w:rFonts w:ascii="Times New Roman" w:hAnsi="Times New Roman" w:cs="Times New Roman"/>
+          <w:b/>
+          <w:sz w:val="24"/>
+          <w:szCs w:val="24"/>
+        </w:rPr>
+      </w:pPr>
+    </w:p>
+    <w:p>
+      <w:pPr>
+        <w:pStyle w:val="ListParagraph"/>
+        <w:spacing w:after="0" w:line="240" w:lineRule="auto"/>
+        <w:rPr>
+          <w:rFonts w:ascii="Times New Roman" w:hAnsi="Times New Roman" w:cs="Times New Roman"/>
+          <w:b/>
+          <w:sz w:val="24"/>
+          <w:szCs w:val="24"/>
+        </w:rPr>
+      </w:pPr>
+    </w:p>
+    <w:p>
+      <w:pPr>
+        <w:pStyle w:val="ListParagraph"/>
+        <w:spacing w:after="0" w:line="240" w:lineRule="auto"/>
+        <w:rPr>
+          <w:rFonts w:ascii="Times New Roman" w:hAnsi="Times New Roman" w:cs="Times New Roman"/>
+          <w:b/>
+          <w:sz w:val="24"/>
+          <w:szCs w:val="24"/>
+        </w:rPr>
+      </w:pPr>
+    </w:p>
+    <w:p>
+      <w:pPr>
+        <w:pStyle w:val="ListParagraph"/>
+        <w:spacing w:after="0" w:line="240" w:lineRule="auto"/>
+        <w:rPr>
+          <w:rFonts w:ascii="Times New Roman" w:hAnsi="Times New Roman" w:cs="Times New Roman"/>
+          <w:b/>
+          <w:sz w:val="24"/>
+          <w:szCs w:val="24"/>
+        </w:rPr>
+      </w:pPr>
+    </w:p>
+    <w:p>
+      <w:pPr>
+        <w:pStyle w:val="ListParagraph"/>
+        <w:spacing w:after="0" w:line="240" w:lineRule="auto"/>
+        <w:rPr>
+          <w:rFonts w:ascii="Times New Roman" w:hAnsi="Times New Roman" w:cs="Times New Roman"/>
+          <w:b/>
+          <w:sz w:val="24"/>
+          <w:szCs w:val="24"/>
+        </w:rPr>
+      </w:pPr>
+    </w:p>
+    <w:p>
+      <w:pPr>
+        <w:pStyle w:val="ListParagraph"/>
+        <w:spacing w:after="0" w:line="240" w:lineRule="auto"/>
+        <w:rPr>
+          <w:rFonts w:ascii="Times New Roman" w:hAnsi="Times New Roman" w:cs="Times New Roman"/>
+          <w:b/>
+          <w:sz w:val="24"/>
+          <w:szCs w:val="24"/>
+        </w:rPr>
+      </w:pPr>
+    </w:p>
+    <w:p>
+      <w:pPr>
+        <w:pStyle w:val="ListParagraph"/>
+        <w:spacing w:after="0" w:line="240" w:lineRule="auto"/>
+        <w:rPr>
+          <w:rFonts w:ascii="Times New Roman" w:hAnsi="Times New Roman" w:cs="Times New Roman"/>
+          <w:b/>
+          <w:sz w:val="24"/>
+          <w:szCs w:val="24"/>
+        </w:rPr>
+      </w:pPr>
+    </w:p>
+    <w:p>
+      <w:pPr>
+        <w:pStyle w:val="ListParagraph"/>
+        <w:spacing w:after="0" w:line="240" w:lineRule="auto"/>
+        <w:rPr>
+          <w:rFonts w:ascii="Times New Roman" w:hAnsi="Times New Roman" w:cs="Times New Roman"/>
+          <w:b/>
+          <w:sz w:val="24"/>
+          <w:szCs w:val="24"/>
+        </w:rPr>
+      </w:pPr>
+    </w:p>
+    <w:p>
+      <w:pPr>
+        <w:pStyle w:val="ListParagraph"/>
+        <w:spacing w:after="0" w:line="240" w:lineRule="auto"/>
+        <w:rPr>
+          <w:rFonts w:ascii="Times New Roman" w:hAnsi="Times New Roman" w:cs="Times New Roman"/>
+          <w:b/>
+          <w:sz w:val="24"/>
+          <w:szCs w:val="24"/>
+        </w:rPr>
+      </w:pPr>
+    </w:p>
+    <w:p>
+      <w:pPr>
+        <w:pStyle w:val="ListParagraph"/>
+        <w:spacing w:after="0" w:line="240" w:lineRule="auto"/>
+        <w:rPr>
+          <w:rFonts w:ascii="Times New Roman" w:hAnsi="Times New Roman" w:cs="Times New Roman"/>
+          <w:b/>
+          <w:sz w:val="24"/>
+          <w:szCs w:val="24"/>
+        </w:rPr>
+      </w:pPr>
+    </w:p>
+    <w:p>
+      <w:pPr>
+        <w:pStyle w:val="ListParagraph"/>
+        <w:spacing w:after="0" w:line="240" w:lineRule="auto"/>
+        <w:rPr>
+          <w:rFonts w:ascii="Times New Roman" w:hAnsi="Times New Roman" w:cs="Times New Roman"/>
+          <w:b/>
+          <w:sz w:val="24"/>
+          <w:szCs w:val="24"/>
+        </w:rPr>
+      </w:pPr>
+    </w:p>
     <w:p>
       <w:pPr>
         <w:pStyle w:val="ListParagraph"/>
@@ -2695,6 +3002,7 @@
           <w:tab w:val="left" w:pos="360"/>
         </w:tabs>
         <w:spacing w:after="0" w:line="240" w:lineRule="auto"/>
+        <w:ind w:left="1440"/>
         <w:rPr>
           <w:rFonts w:ascii="Times New Roman" w:hAnsi="Times New Roman"/>
           <w:color w:val="000000"/>
@@ -2702,22 +3010,78 @@
           <w:szCs w:val="24"/>
         </w:rPr>
       </w:pPr>
-    </w:p>
-    <w:p>
-      <w:pPr>
-        <w:pStyle w:val="ListParagraph"/>
-        <w:tabs>
-          <w:tab w:val="left" w:pos="360"/>
-        </w:tabs>
-        <w:spacing w:after="0" w:line="240" w:lineRule="auto"/>
-        <w:ind w:left="1440"/>
+      <w:r>
         <w:rPr>
           <w:rFonts w:ascii="Times New Roman" w:hAnsi="Times New Roman"/>
           <w:color w:val="000000"/>
           <w:sz w:val="24"/>
           <w:szCs w:val="24"/>
         </w:rPr>
-      </w:pPr>
+        <w:t>The server create</w:t>
+      </w:r>
+      <w:r>
+        <w:rPr>
+          <w:rFonts w:ascii="Times New Roman" w:hAnsi="Times New Roman"/>
+          <w:color w:val="000000"/>
+          <w:sz w:val="24"/>
+          <w:szCs w:val="24"/>
+        </w:rPr>
+        <w:t>s</w:t>
+      </w:r>
+      <w:r>
+        <w:rPr>
+          <w:rFonts w:ascii="Times New Roman" w:hAnsi="Times New Roman"/>
+          <w:color w:val="000000"/>
+          <w:sz w:val="24"/>
+          <w:szCs w:val="24"/>
+        </w:rPr>
+        <w:t xml:space="preserve"> a connection socket</w:t>
+      </w:r>
+      <w:r>
+        <w:rPr>
+          <w:rFonts w:ascii="Times New Roman" w:hAnsi="Times New Roman"/>
+          <w:color w:val="000000"/>
+          <w:sz w:val="24"/>
+          <w:szCs w:val="24"/>
+        </w:rPr>
+        <w:t xml:space="preserve"> (it may need to create multiple sockets depending on the number of clients)</w:t>
+      </w:r>
+      <w:r>
+        <w:rPr>
+          <w:rFonts w:ascii="Times New Roman" w:hAnsi="Times New Roman"/>
+          <w:color w:val="000000"/>
+          <w:sz w:val="24"/>
+          <w:szCs w:val="24"/>
+        </w:rPr>
+        <w:t xml:space="preserve">, </w:t>
+      </w:r>
+      <w:r>
+        <w:rPr>
+          <w:rFonts w:ascii="Times New Roman" w:hAnsi="Times New Roman"/>
+          <w:color w:val="000000"/>
+          <w:sz w:val="24"/>
+          <w:szCs w:val="24"/>
+        </w:rPr>
+        <w:t xml:space="preserve">the client creates its own connection socket, </w:t>
+      </w:r>
+      <w:r>
+        <w:rPr>
+          <w:rFonts w:ascii="Times New Roman" w:hAnsi="Times New Roman"/>
+          <w:color w:val="000000"/>
+          <w:sz w:val="24"/>
+          <w:szCs w:val="24"/>
+        </w:rPr>
+        <w:t xml:space="preserve">the server waits for the client to make a request, the client makes a request by sending data through its connection socket, </w:t>
+      </w:r>
+      <w:r>
+        <w:rPr>
+          <w:rFonts w:ascii="Times New Roman" w:hAnsi="Times New Roman"/>
+          <w:color w:val="000000"/>
+          <w:sz w:val="24"/>
+          <w:szCs w:val="24"/>
+        </w:rPr>
+        <w:t>the server processes the request, the server sends a response back to the client, and then the client and server close their sockets.</w:t>
+      </w:r>
     </w:p>
     <w:p>
       <w:pPr>
@@ -2746,6 +3110,7 @@
           <w:sz w:val="24"/>
           <w:szCs w:val="24"/>
         </w:rPr>
+        <w:lastRenderedPageBreak/>
         <w:t>What is the purpose of the DNS?</w:t>
       </w:r>
     </w:p>
@@ -2764,15 +3129,49 @@
           <w:szCs w:val="24"/>
         </w:rPr>
       </w:pPr>
+      <w:r>
+        <w:rPr>
+          <w:rFonts w:ascii="Times New Roman" w:hAnsi="Times New Roman"/>
+          <w:color w:val="000000"/>
+          <w:sz w:val="24"/>
+          <w:szCs w:val="24"/>
+        </w:rPr>
+        <w:t>The Domain Name System (DNS)</w:t>
+      </w:r>
+      <w:r>
+        <w:rPr>
+          <w:rFonts w:ascii="Times New Roman" w:hAnsi="Times New Roman"/>
+          <w:color w:val="000000"/>
+          <w:sz w:val="24"/>
+          <w:szCs w:val="24"/>
+        </w:rPr>
+        <w:t xml:space="preserve"> is basically a phone book that translates </w:t>
+      </w:r>
+      <w:r>
+        <w:rPr>
+          <w:rFonts w:ascii="Times New Roman" w:hAnsi="Times New Roman"/>
+          <w:color w:val="000000"/>
+          <w:sz w:val="24"/>
+          <w:szCs w:val="24"/>
+        </w:rPr>
+        <w:t>human-friendly computer hostnames into IP addresses</w:t>
+      </w:r>
+      <w:r>
+        <w:rPr>
+          <w:rFonts w:ascii="Times New Roman" w:hAnsi="Times New Roman"/>
+          <w:color w:val="000000"/>
+          <w:sz w:val="24"/>
+          <w:szCs w:val="24"/>
+        </w:rPr>
+        <w:t>, which is convenient since names are much easier (for humans) to remember than a string of numbers. DNS allows humans to conveniently work with things like URLs and email addresses but still have the translation into IP addresses that allow these devices to be located and addressed world-wide.</w:t>
+      </w:r>
     </w:p>
     <w:p>
       <w:pPr>
-        <w:pStyle w:val="ListParagraph"/>
         <w:tabs>
           <w:tab w:val="left" w:pos="360"/>
         </w:tabs>
         <w:spacing w:after="0" w:line="240" w:lineRule="auto"/>
-        <w:ind w:left="1440"/>
         <w:rPr>
           <w:rFonts w:ascii="Times New Roman" w:hAnsi="Times New Roman"/>
           <w:color w:val="000000"/>
@@ -2813,7 +3212,6 @@
     </w:p>
     <w:p>
       <w:pPr>
-        <w:pStyle w:val="ListParagraph"/>
         <w:tabs>
           <w:tab w:val="left" w:pos="360"/>
         </w:tabs>
@@ -2824,12 +3222,129 @@
           <w:color w:val="000000"/>
           <w:sz w:val="24"/>
           <w:szCs w:val="24"/>
-        </w:rPr>
-      </w:pPr>
+          <w:lang w:val="en"/>
+        </w:rPr>
+      </w:pPr>
+      <w:r>
+        <w:rPr>
+          <w:rFonts w:ascii="Times New Roman" w:hAnsi="Times New Roman"/>
+          <w:color w:val="000000"/>
+          <w:sz w:val="24"/>
+          <w:szCs w:val="24"/>
+        </w:rPr>
+        <w:t>User Datagram Protocol (UDP</w:t>
+      </w:r>
+      <w:r>
+        <w:rPr>
+          <w:rFonts w:ascii="Times New Roman" w:hAnsi="Times New Roman"/>
+          <w:color w:val="000000"/>
+          <w:sz w:val="24"/>
+          <w:szCs w:val="24"/>
+        </w:rPr>
+        <w:t xml:space="preserve">) has no handshaking mechanisms, is </w:t>
+      </w:r>
+      <w:r>
+        <w:rPr>
+          <w:rFonts w:ascii="Times New Roman" w:hAnsi="Times New Roman"/>
+          <w:color w:val="000000"/>
+          <w:sz w:val="24"/>
+          <w:szCs w:val="24"/>
+        </w:rPr>
+        <w:t xml:space="preserve">unable to </w:t>
+      </w:r>
+      <w:r>
+        <w:rPr>
+          <w:rFonts w:ascii="Times New Roman" w:hAnsi="Times New Roman"/>
+          <w:color w:val="000000"/>
+          <w:sz w:val="24"/>
+          <w:szCs w:val="24"/>
+          <w:lang w:val="en"/>
+        </w:rPr>
+        <w:t xml:space="preserve">guarantee </w:t>
+      </w:r>
+      <w:r>
+        <w:rPr>
+          <w:rFonts w:ascii="Times New Roman" w:hAnsi="Times New Roman"/>
+          <w:color w:val="000000"/>
+          <w:sz w:val="24"/>
+          <w:szCs w:val="24"/>
+          <w:lang w:val="en"/>
+        </w:rPr>
+        <w:t xml:space="preserve">message </w:t>
+      </w:r>
+      <w:r>
+        <w:rPr>
+          <w:rFonts w:ascii="Times New Roman" w:hAnsi="Times New Roman"/>
+          <w:color w:val="000000"/>
+          <w:sz w:val="24"/>
+          <w:szCs w:val="24"/>
+          <w:lang w:val="en"/>
+        </w:rPr>
+        <w:t>delivery</w:t>
+      </w:r>
+      <w:r>
+        <w:rPr>
+          <w:rFonts w:ascii="Times New Roman" w:hAnsi="Times New Roman"/>
+          <w:color w:val="000000"/>
+          <w:sz w:val="24"/>
+          <w:szCs w:val="24"/>
+          <w:lang w:val="en"/>
+        </w:rPr>
+        <w:t xml:space="preserve"> or error correction</w:t>
+      </w:r>
+      <w:r>
+        <w:rPr>
+          <w:rFonts w:ascii="Times New Roman" w:hAnsi="Times New Roman"/>
+          <w:color w:val="000000"/>
+          <w:sz w:val="24"/>
+          <w:szCs w:val="24"/>
+          <w:lang w:val="en"/>
+        </w:rPr>
+        <w:t xml:space="preserve">, and should be </w:t>
+      </w:r>
+      <w:r>
+        <w:rPr>
+          <w:rFonts w:ascii="Times New Roman" w:hAnsi="Times New Roman"/>
+          <w:color w:val="000000"/>
+          <w:sz w:val="24"/>
+          <w:szCs w:val="24"/>
+          <w:lang w:val="en"/>
+        </w:rPr>
+        <w:t>used when dropping packets is better than waiting for delayed packets.</w:t>
+      </w:r>
+      <w:r>
+        <w:rPr>
+          <w:rFonts w:ascii="Times New Roman" w:hAnsi="Times New Roman"/>
+          <w:color w:val="000000"/>
+          <w:sz w:val="24"/>
+          <w:szCs w:val="24"/>
+          <w:lang w:val="en"/>
+        </w:rPr>
+        <w:t xml:space="preserve"> Transmission Control Protocol (TCP) has handshaking methods, is able to guarantee message delivery, and should be used when dealing with data that must be received with high reliability and </w:t>
+      </w:r>
+      <w:r>
+        <w:rPr>
+          <w:rFonts w:ascii="Times New Roman" w:hAnsi="Times New Roman"/>
+          <w:color w:val="000000"/>
+          <w:sz w:val="24"/>
+          <w:szCs w:val="24"/>
+          <w:lang w:val="en"/>
+        </w:rPr>
+        <w:t>must be able to be sent both wa</w:t>
+      </w:r>
+      <w:r>
+        <w:rPr>
+          <w:rFonts w:ascii="Times New Roman" w:hAnsi="Times New Roman"/>
+          <w:color w:val="000000"/>
+          <w:sz w:val="24"/>
+          <w:szCs w:val="24"/>
+          <w:lang w:val="en"/>
+        </w:rPr>
+        <w:t>ys.</w:t>
+      </w:r>
     </w:p>
     <w:p>
       <w:pPr>
-        <w:pStyle w:val="ListParagraph"/>
         <w:tabs>
           <w:tab w:val="left" w:pos="360"/>
         </w:tabs>
@@ -2840,13 +3355,109 @@
           <w:color w:val="000000"/>
           <w:sz w:val="24"/>
           <w:szCs w:val="24"/>
-        </w:rPr>
-      </w:pPr>
-      <w:bookmarkStart w:id="0" w:name="_GoBack"/>
-      <w:bookmarkEnd w:id="0"/>
+          <w:lang w:val="en"/>
+        </w:rPr>
+      </w:pPr>
+    </w:p>
+    <w:p>
+      <w:pPr>
+        <w:tabs>
+          <w:tab w:val="left" w:pos="360"/>
+        </w:tabs>
+        <w:spacing w:after="0" w:line="240" w:lineRule="auto"/>
+        <w:ind w:left="1440"/>
+        <w:rPr>
+          <w:rFonts w:ascii="Times New Roman" w:hAnsi="Times New Roman"/>
+          <w:color w:val="000000"/>
+          <w:sz w:val="24"/>
+          <w:szCs w:val="24"/>
+          <w:lang w:val="en"/>
+        </w:rPr>
+      </w:pPr>
+      <w:r>
+        <w:rPr>
+          <w:rFonts w:ascii="Times New Roman" w:hAnsi="Times New Roman"/>
+          <w:color w:val="000000"/>
+          <w:sz w:val="24"/>
+          <w:szCs w:val="24"/>
+          <w:lang w:val="en"/>
+        </w:rPr>
+        <w:t xml:space="preserve">UDP examples: media streaming, </w:t>
+      </w:r>
+      <w:r>
+        <w:rPr>
+          <w:rFonts w:ascii="Times New Roman" w:hAnsi="Times New Roman"/>
+          <w:color w:val="000000"/>
+          <w:sz w:val="24"/>
+          <w:szCs w:val="24"/>
+          <w:lang w:val="en"/>
+        </w:rPr>
+        <w:t>online gaming</w:t>
+      </w:r>
+    </w:p>
+    <w:p>
+      <w:pPr>
+        <w:tabs>
+          <w:tab w:val="left" w:pos="360"/>
+        </w:tabs>
+        <w:spacing w:after="0" w:line="240" w:lineRule="auto"/>
+        <w:ind w:left="1440"/>
+        <w:rPr>
+          <w:rFonts w:ascii="Times New Roman" w:hAnsi="Times New Roman"/>
+          <w:color w:val="000000"/>
+          <w:sz w:val="24"/>
+          <w:szCs w:val="24"/>
+          <w:lang w:val="en"/>
+        </w:rPr>
+      </w:pPr>
+      <w:r>
+        <w:rPr>
+          <w:rFonts w:ascii="Times New Roman" w:hAnsi="Times New Roman"/>
+          <w:color w:val="000000"/>
+          <w:sz w:val="24"/>
+          <w:szCs w:val="24"/>
+          <w:lang w:val="en"/>
+        </w:rPr>
+        <w:t xml:space="preserve">TCP examples: email, file transfer, </w:t>
+      </w:r>
+      <w:r>
+        <w:rPr>
+          <w:rFonts w:ascii="Times New Roman" w:hAnsi="Times New Roman"/>
+          <w:color w:val="000000"/>
+          <w:sz w:val="24"/>
+          <w:szCs w:val="24"/>
+          <w:lang w:val="en"/>
+        </w:rPr>
+        <w:t>World Wide Web</w:t>
+      </w:r>
+    </w:p>
+    <w:p>
+      <w:pPr>
+        <w:tabs>
+          <w:tab w:val="left" w:pos="360"/>
+        </w:tabs>
+        <w:spacing w:after="0" w:line="240" w:lineRule="auto"/>
+        <w:ind w:left="1440"/>
+        <w:rPr>
+          <w:rFonts w:ascii="Times New Roman" w:hAnsi="Times New Roman"/>
+          <w:color w:val="000000"/>
+          <w:sz w:val="24"/>
+          <w:szCs w:val="24"/>
+        </w:rPr>
+      </w:pPr>
+      <w:r>
+        <w:rPr>
+          <w:rFonts w:ascii="Times New Roman" w:hAnsi="Times New Roman"/>
+          <w:color w:val="000000"/>
+          <w:sz w:val="24"/>
+          <w:szCs w:val="24"/>
+          <w:lang w:val="en"/>
+        </w:rPr>
+        <w:t>Mixed examples: use TCP to send the packet skeleton, then UDP to send payload</w:t>
+      </w:r>
     </w:p>
     <w:sectPr>
-      <w:headerReference w:type="first" r:id="rId9"/>
+      <w:headerReference w:type="first" r:id="rId10"/>
       <w:pgSz w:w="12240" w:h="15840"/>
       <w:pgMar w:top="1440" w:right="1440" w:bottom="1440" w:left="1440" w:header="720" w:footer="720" w:gutter="0"/>
       <w:cols w:space="720"/>
@@ -2858,7 +3469,7 @@
 </file>
 
 <file path=word/endnotes.xml><?xml version="1.0" encoding="utf-8"?>
-<w:endnotes xmlns:ve="http://schemas.openxmlformats.org/markup-compatibility/2006" xmlns:o="urn:schemas-microsoft-com:office:office" xmlns:r="http://schemas.openxmlformats.org/officeDocument/2006/relationships" xmlns:m="http://schemas.openxmlformats.org/officeDocument/2006/math" xmlns:v="urn:schemas-microsoft-com:vml" xmlns:wp="http://schemas.openxmlformats.org/drawingml/2006/wordprocessingDrawing" xmlns:w10="urn:schemas-microsoft-com:office:word" xmlns:w="http://schemas.openxmlformats.org/wordprocessingml/2006/main" xmlns:wne="http://schemas.microsoft.com/office/word/2006/wordml">
+<w:endnotes xmlns:wpc="http://schemas.microsoft.com/office/word/2010/wordprocessingCanvas" xmlns:mc="http://schemas.openxmlformats.org/markup-compatibility/2006" xmlns:o="urn:schemas-microsoft-com:office:office" xmlns:r="http://schemas.openxmlformats.org/officeDocument/2006/relationships" xmlns:m="http://schemas.openxmlformats.org/officeDocument/2006/math" xmlns:v="urn:schemas-microsoft-com:vml" xmlns:wp14="http://schemas.microsoft.com/office/word/2010/wordprocessingDrawing" xmlns:wp="http://schemas.openxmlformats.org/drawingml/2006/wordprocessingDrawing" xmlns:w10="urn:schemas-microsoft-com:office:word" xmlns:w="http://schemas.openxmlformats.org/wordprocessingml/2006/main" xmlns:w14="http://schemas.microsoft.com/office/word/2010/wordml" xmlns:w15="http://schemas.microsoft.com/office/word/2012/wordml" xmlns:wpg="http://schemas.microsoft.com/office/word/2010/wordprocessingGroup" xmlns:wpi="http://schemas.microsoft.com/office/word/2010/wordprocessingInk" xmlns:wne="http://schemas.microsoft.com/office/word/2006/wordml" xmlns:wps="http://schemas.microsoft.com/office/word/2010/wordprocessingShape" mc:Ignorable="w14 w15 wp14">
   <w:endnote w:type="separator" w:id="-1">
     <w:p>
       <w:pPr>
@@ -2883,7 +3494,7 @@
 </file>
 
 <file path=word/footnotes.xml><?xml version="1.0" encoding="utf-8"?>
-<w:footnotes xmlns:ve="http://schemas.openxmlformats.org/markup-compatibility/2006" xmlns:o="urn:schemas-microsoft-com:office:office" xmlns:r="http://schemas.openxmlformats.org/officeDocument/2006/relationships" xmlns:m="http://schemas.openxmlformats.org/officeDocument/2006/math" xmlns:v="urn:schemas-microsoft-com:vml" xmlns:wp="http://schemas.openxmlformats.org/drawingml/2006/wordprocessingDrawing" xmlns:w10="urn:schemas-microsoft-com:office:word" xmlns:w="http://schemas.openxmlformats.org/wordprocessingml/2006/main" xmlns:wne="http://schemas.microsoft.com/office/word/2006/wordml">
+<w:footnotes xmlns:wpc="http://schemas.microsoft.com/office/word/2010/wordprocessingCanvas" xmlns:mc="http://schemas.openxmlformats.org/markup-compatibility/2006" xmlns:o="urn:schemas-microsoft-com:office:office" xmlns:r="http://schemas.openxmlformats.org/officeDocument/2006/relationships" xmlns:m="http://schemas.openxmlformats.org/officeDocument/2006/math" xmlns:v="urn:schemas-microsoft-com:vml" xmlns:wp14="http://schemas.microsoft.com/office/word/2010/wordprocessingDrawing" xmlns:wp="http://schemas.openxmlformats.org/drawingml/2006/wordprocessingDrawing" xmlns:w10="urn:schemas-microsoft-com:office:word" xmlns:w="http://schemas.openxmlformats.org/wordprocessingml/2006/main" xmlns:w14="http://schemas.microsoft.com/office/word/2010/wordml" xmlns:w15="http://schemas.microsoft.com/office/word/2012/wordml" xmlns:wpg="http://schemas.microsoft.com/office/word/2010/wordprocessingGroup" xmlns:wpi="http://schemas.microsoft.com/office/word/2010/wordprocessingInk" xmlns:wne="http://schemas.microsoft.com/office/word/2006/wordml" xmlns:wps="http://schemas.microsoft.com/office/word/2010/wordprocessingShape" mc:Ignorable="w14 w15 wp14">
   <w:footnote w:type="separator" w:id="-1">
     <w:p>
       <w:pPr>
@@ -2908,7 +3519,7 @@
 </file>
 
 <file path=word/header1.xml><?xml version="1.0" encoding="utf-8"?>
-<w:hdr xmlns:ve="http://schemas.openxmlformats.org/markup-compatibility/2006" xmlns:o="urn:schemas-microsoft-com:office:office" xmlns:r="http://schemas.openxmlformats.org/officeDocument/2006/relationships" xmlns:m="http://schemas.openxmlformats.org/officeDocument/2006/math" xmlns:v="urn:schemas-microsoft-com:vml" xmlns:wp="http://schemas.openxmlformats.org/drawingml/2006/wordprocessingDrawing" xmlns:w10="urn:schemas-microsoft-com:office:word" xmlns:w="http://schemas.openxmlformats.org/wordprocessingml/2006/main" xmlns:wne="http://schemas.microsoft.com/office/word/2006/wordml">
+<w:hdr xmlns:wpc="http://schemas.microsoft.com/office/word/2010/wordprocessingCanvas" xmlns:mc="http://schemas.openxmlformats.org/markup-compatibility/2006" xmlns:o="urn:schemas-microsoft-com:office:office" xmlns:r="http://schemas.openxmlformats.org/officeDocument/2006/relationships" xmlns:m="http://schemas.openxmlformats.org/officeDocument/2006/math" xmlns:v="urn:schemas-microsoft-com:vml" xmlns:wp14="http://schemas.microsoft.com/office/word/2010/wordprocessingDrawing" xmlns:wp="http://schemas.openxmlformats.org/drawingml/2006/wordprocessingDrawing" xmlns:w10="urn:schemas-microsoft-com:office:word" xmlns:w="http://schemas.openxmlformats.org/wordprocessingml/2006/main" xmlns:w14="http://schemas.microsoft.com/office/word/2010/wordml" xmlns:w15="http://schemas.microsoft.com/office/word/2012/wordml" xmlns:wpg="http://schemas.microsoft.com/office/word/2010/wordprocessingGroup" xmlns:wpi="http://schemas.microsoft.com/office/word/2010/wordprocessingInk" xmlns:wne="http://schemas.microsoft.com/office/word/2006/wordml" xmlns:wps="http://schemas.microsoft.com/office/word/2010/wordprocessingShape" mc:Ignorable="w14 w15 wp14">
   <w:p>
     <w:pPr>
       <w:pStyle w:val="Header"/>
@@ -2930,7 +3541,7 @@
         <w:rFonts w:ascii="Times New Roman" w:hAnsi="Times New Roman" w:cs="Times New Roman"/>
         <w:sz w:val="28"/>
       </w:rPr>
-      <w:t>4C</w:t>
+      <w:t>4</w:t>
     </w:r>
     <w:r>
       <w:rPr>
@@ -3011,8 +3622,8 @@
 </file>
 
 <file path=word/numbering.xml><?xml version="1.0" encoding="utf-8"?>
-<w:numbering xmlns:ve="http://schemas.openxmlformats.org/markup-compatibility/2006" xmlns:o="urn:schemas-microsoft-com:office:office" xmlns:r="http://schemas.openxmlformats.org/officeDocument/2006/relationships" xmlns:m="http://schemas.openxmlformats.org/officeDocument/2006/math" xmlns:v="urn:schemas-microsoft-com:vml" xmlns:wp="http://schemas.openxmlformats.org/drawingml/2006/wordprocessingDrawing" xmlns:w10="urn:schemas-microsoft-com:office:word" xmlns:w="http://schemas.openxmlformats.org/wordprocessingml/2006/main" xmlns:wne="http://schemas.microsoft.com/office/word/2006/wordml">
-  <w:abstractNum w:abstractNumId="0">
+<w:numbering xmlns:wpc="http://schemas.microsoft.com/office/word/2010/wordprocessingCanvas" xmlns:mc="http://schemas.openxmlformats.org/markup-compatibility/2006" xmlns:o="urn:schemas-microsoft-com:office:office" xmlns:r="http://schemas.openxmlformats.org/officeDocument/2006/relationships" xmlns:m="http://schemas.openxmlformats.org/officeDocument/2006/math" xmlns:v="urn:schemas-microsoft-com:vml" xmlns:wp14="http://schemas.microsoft.com/office/word/2010/wordprocessingDrawing" xmlns:wp="http://schemas.openxmlformats.org/drawingml/2006/wordprocessingDrawing" xmlns:w10="urn:schemas-microsoft-com:office:word" xmlns:w="http://schemas.openxmlformats.org/wordprocessingml/2006/main" xmlns:w14="http://schemas.microsoft.com/office/word/2010/wordml" xmlns:w15="http://schemas.microsoft.com/office/word/2012/wordml" xmlns:wpg="http://schemas.microsoft.com/office/word/2010/wordprocessingGroup" xmlns:wpi="http://schemas.microsoft.com/office/word/2010/wordprocessingInk" xmlns:wne="http://schemas.microsoft.com/office/word/2006/wordml" xmlns:wps="http://schemas.microsoft.com/office/word/2010/wordprocessingShape" mc:Ignorable="w14 w15 wp14">
+  <w:abstractNum w:abstractNumId="0" w15:restartNumberingAfterBreak="0">
     <w:nsid w:val="4F357D46"/>
     <w:multiLevelType w:val="multilevel"/>
     <w:tmpl w:val="D7AA3440"/>
@@ -3132,7 +3743,7 @@
 </file>
 
 <file path=word/styles.xml><?xml version="1.0" encoding="utf-8"?>
-<w:styles xmlns:r="http://schemas.openxmlformats.org/officeDocument/2006/relationships" xmlns:w="http://schemas.openxmlformats.org/wordprocessingml/2006/main">
+<w:styles xmlns:mc="http://schemas.openxmlformats.org/markup-compatibility/2006" xmlns:r="http://schemas.openxmlformats.org/officeDocument/2006/relationships" xmlns:w="http://schemas.openxmlformats.org/wordprocessingml/2006/main" xmlns:w14="http://schemas.microsoft.com/office/word/2010/wordml" xmlns:w15="http://schemas.microsoft.com/office/word/2012/wordml" mc:Ignorable="w14 w15">
   <w:docDefaults>
     <w:rPrDefault>
       <w:rPr>
@@ -3148,144 +3759,378 @@
       </w:pPr>
     </w:pPrDefault>
   </w:docDefaults>
-  <w:latentStyles w:defLockedState="0" w:defUIPriority="99" w:defSemiHidden="1" w:defUnhideWhenUsed="1" w:defQFormat="0" w:count="267">
-    <w:lsdException w:name="Normal" w:semiHidden="0" w:uiPriority="0" w:unhideWhenUsed="0" w:qFormat="1"/>
-    <w:lsdException w:name="heading 1" w:semiHidden="0" w:uiPriority="9" w:unhideWhenUsed="0" w:qFormat="1"/>
-    <w:lsdException w:name="heading 2" w:uiPriority="9" w:qFormat="1"/>
-    <w:lsdException w:name="heading 3" w:uiPriority="9" w:qFormat="1"/>
-    <w:lsdException w:name="heading 4" w:uiPriority="9" w:qFormat="1"/>
-    <w:lsdException w:name="heading 5" w:uiPriority="9" w:qFormat="1"/>
-    <w:lsdException w:name="heading 6" w:uiPriority="9" w:qFormat="1"/>
-    <w:lsdException w:name="heading 7" w:uiPriority="9" w:qFormat="1"/>
-    <w:lsdException w:name="heading 8" w:uiPriority="9" w:qFormat="1"/>
-    <w:lsdException w:name="heading 9" w:uiPriority="9" w:qFormat="1"/>
-    <w:lsdException w:name="toc 1" w:uiPriority="39"/>
-    <w:lsdException w:name="toc 2" w:uiPriority="39"/>
-    <w:lsdException w:name="toc 3" w:uiPriority="39"/>
-    <w:lsdException w:name="toc 4" w:uiPriority="39"/>
-    <w:lsdException w:name="toc 5" w:uiPriority="39"/>
-    <w:lsdException w:name="toc 6" w:uiPriority="39"/>
-    <w:lsdException w:name="toc 7" w:uiPriority="39"/>
-    <w:lsdException w:name="toc 8" w:uiPriority="39"/>
-    <w:lsdException w:name="toc 9" w:uiPriority="39"/>
-    <w:lsdException w:name="caption" w:uiPriority="35" w:qFormat="1"/>
-    <w:lsdException w:name="Title" w:semiHidden="0" w:uiPriority="10" w:unhideWhenUsed="0" w:qFormat="1"/>
-    <w:lsdException w:name="Default Paragraph Font" w:uiPriority="1"/>
-    <w:lsdException w:name="Subtitle" w:semiHidden="0" w:uiPriority="11" w:unhideWhenUsed="0" w:qFormat="1"/>
-    <w:lsdException w:name="Strong" w:semiHidden="0" w:uiPriority="22" w:unhideWhenUsed="0" w:qFormat="1"/>
-    <w:lsdException w:name="Emphasis" w:semiHidden="0" w:uiPriority="20" w:unhideWhenUsed="0" w:qFormat="1"/>
-    <w:lsdException w:name="Table Grid" w:semiHidden="0" w:uiPriority="39" w:unhideWhenUsed="0"/>
-    <w:lsdException w:name="Placeholder Text" w:unhideWhenUsed="0"/>
-    <w:lsdException w:name="No Spacing" w:semiHidden="0" w:uiPriority="1" w:unhideWhenUsed="0" w:qFormat="1"/>
-    <w:lsdException w:name="Light Shading" w:semiHidden="0" w:uiPriority="60" w:unhideWhenUsed="0"/>
-    <w:lsdException w:name="Light List" w:semiHidden="0" w:uiPriority="61" w:unhideWhenUsed="0"/>
-    <w:lsdException w:name="Light Grid" w:semiHidden="0" w:uiPriority="62" w:unhideWhenUsed="0"/>
-    <w:lsdException w:name="Medium Shading 1" w:semiHidden="0" w:uiPriority="63" w:unhideWhenUsed="0"/>
-    <w:lsdException w:name="Medium Shading 2" w:semiHidden="0" w:uiPriority="64" w:unhideWhenUsed="0"/>
-    <w:lsdException w:name="Medium List 1" w:semiHidden="0" w:uiPriority="65" w:unhideWhenUsed="0"/>
-    <w:lsdException w:name="Medium List 2" w:semiHidden="0" w:uiPriority="66" w:unhideWhenUsed="0"/>
-    <w:lsdException w:name="Medium Grid 1" w:semiHidden="0" w:uiPriority="67" w:unhideWhenUsed="0"/>
-    <w:lsdException w:name="Medium Grid 2" w:semiHidden="0" w:uiPriority="68" w:unhideWhenUsed="0"/>
-    <w:lsdException w:name="Medium Grid 3" w:semiHidden="0" w:uiPriority="69" w:unhideWhenUsed="0"/>
-    <w:lsdException w:name="Dark List" w:semiHidden="0" w:uiPriority="70" w:unhideWhenUsed="0"/>
-    <w:lsdException w:name="Colorful Shading" w:semiHidden="0" w:uiPriority="71" w:unhideWhenUsed="0"/>
-    <w:lsdException w:name="Colorful List" w:semiHidden="0" w:uiPriority="72" w:unhideWhenUsed="0"/>
-    <w:lsdException w:name="Colorful Grid" w:semiHidden="0" w:uiPriority="73" w:unhideWhenUsed="0"/>
-    <w:lsdException w:name="Light Shading Accent 1" w:semiHidden="0" w:uiPriority="60" w:unhideWhenUsed="0"/>
-    <w:lsdException w:name="Light List Accent 1" w:semiHidden="0" w:uiPriority="61" w:unhideWhenUsed="0"/>
-    <w:lsdException w:name="Light Grid Accent 1" w:semiHidden="0" w:uiPriority="62" w:unhideWhenUsed="0"/>
-    <w:lsdException w:name="Medium Shading 1 Accent 1" w:semiHidden="0" w:uiPriority="63" w:unhideWhenUsed="0"/>
-    <w:lsdException w:name="Medium Shading 2 Accent 1" w:semiHidden="0" w:uiPriority="64" w:unhideWhenUsed="0"/>
-    <w:lsdException w:name="Medium List 1 Accent 1" w:semiHidden="0" w:uiPriority="65" w:unhideWhenUsed="0"/>
-    <w:lsdException w:name="Revision" w:unhideWhenUsed="0"/>
-    <w:lsdException w:name="List Paragraph" w:semiHidden="0" w:uiPriority="34" w:unhideWhenUsed="0" w:qFormat="1"/>
-    <w:lsdException w:name="Quote" w:semiHidden="0" w:uiPriority="29" w:unhideWhenUsed="0" w:qFormat="1"/>
-    <w:lsdException w:name="Intense Quote" w:semiHidden="0" w:uiPriority="30" w:unhideWhenUsed="0" w:qFormat="1"/>
-    <w:lsdException w:name="Medium List 2 Accent 1" w:semiHidden="0" w:uiPriority="66" w:unhideWhenUsed="0"/>
-    <w:lsdException w:name="Medium Grid 1 Accent 1" w:semiHidden="0" w:uiPriority="67" w:unhideWhenUsed="0"/>
-    <w:lsdException w:name="Medium Grid 2 Accent 1" w:semiHidden="0" w:uiPriority="68" w:unhideWhenUsed="0"/>
-    <w:lsdException w:name="Medium Grid 3 Accent 1" w:semiHidden="0" w:uiPriority="69" w:unhideWhenUsed="0"/>
-    <w:lsdException w:name="Dark List Accent 1" w:semiHidden="0" w:uiPriority="70" w:unhideWhenUsed="0"/>
-    <w:lsdException w:name="Colorful Shading Accent 1" w:semiHidden="0" w:uiPriority="71" w:unhideWhenUsed="0"/>
-    <w:lsdException w:name="Colorful List Accent 1" w:semiHidden="0" w:uiPriority="72" w:unhideWhenUsed="0"/>
-    <w:lsdException w:name="Colorful Grid Accent 1" w:semiHidden="0" w:uiPriority="73" w:unhideWhenUsed="0"/>
-    <w:lsdException w:name="Light Shading Accent 2" w:semiHidden="0" w:uiPriority="60" w:unhideWhenUsed="0"/>
-    <w:lsdException w:name="Light List Accent 2" w:semiHidden="0" w:uiPriority="61" w:unhideWhenUsed="0"/>
-    <w:lsdException w:name="Light Grid Accent 2" w:semiHidden="0" w:uiPriority="62" w:unhideWhenUsed="0"/>
-    <w:lsdException w:name="Medium Shading 1 Accent 2" w:semiHidden="0" w:uiPriority="63" w:unhideWhenUsed="0"/>
-    <w:lsdException w:name="Medium Shading 2 Accent 2" w:semiHidden="0" w:uiPriority="64" w:unhideWhenUsed="0"/>
-    <w:lsdException w:name="Medium List 1 Accent 2" w:semiHidden="0" w:uiPriority="65" w:unhideWhenUsed="0"/>
-    <w:lsdException w:name="Medium List 2 Accent 2" w:semiHidden="0" w:uiPriority="66" w:unhideWhenUsed="0"/>
-    <w:lsdException w:name="Medium Grid 1 Accent 2" w:semiHidden="0" w:uiPriority="67" w:unhideWhenUsed="0"/>
-    <w:lsdException w:name="Medium Grid 2 Accent 2" w:semiHidden="0" w:uiPriority="68" w:unhideWhenUsed="0"/>
-    <w:lsdException w:name="Medium Grid 3 Accent 2" w:semiHidden="0" w:uiPriority="69" w:unhideWhenUsed="0"/>
-    <w:lsdException w:name="Dark List Accent 2" w:semiHidden="0" w:uiPriority="70" w:unhideWhenUsed="0"/>
-    <w:lsdException w:name="Colorful Shading Accent 2" w:semiHidden="0" w:uiPriority="71" w:unhideWhenUsed="0"/>
-    <w:lsdException w:name="Colorful List Accent 2" w:semiHidden="0" w:uiPriority="72" w:unhideWhenUsed="0"/>
-    <w:lsdException w:name="Colorful Grid Accent 2" w:semiHidden="0" w:uiPriority="73" w:unhideWhenUsed="0"/>
-    <w:lsdException w:name="Light Shading Accent 3" w:semiHidden="0" w:uiPriority="60" w:unhideWhenUsed="0"/>
-    <w:lsdException w:name="Light List Accent 3" w:semiHidden="0" w:uiPriority="61" w:unhideWhenUsed="0"/>
-    <w:lsdException w:name="Light Grid Accent 3" w:semiHidden="0" w:uiPriority="62" w:unhideWhenUsed="0"/>
-    <w:lsdException w:name="Medium Shading 1 Accent 3" w:semiHidden="0" w:uiPriority="63" w:unhideWhenUsed="0"/>
-    <w:lsdException w:name="Medium Shading 2 Accent 3" w:semiHidden="0" w:uiPriority="64" w:unhideWhenUsed="0"/>
-    <w:lsdException w:name="Medium List 1 Accent 3" w:semiHidden="0" w:uiPriority="65" w:unhideWhenUsed="0"/>
-    <w:lsdException w:name="Medium List 2 Accent 3" w:semiHidden="0" w:uiPriority="66" w:unhideWhenUsed="0"/>
-    <w:lsdException w:name="Medium Grid 1 Accent 3" w:semiHidden="0" w:uiPriority="67" w:unhideWhenUsed="0"/>
-    <w:lsdException w:name="Medium Grid 2 Accent 3" w:semiHidden="0" w:uiPriority="68" w:unhideWhenUsed="0"/>
-    <w:lsdException w:name="Medium Grid 3 Accent 3" w:semiHidden="0" w:uiPriority="69" w:unhideWhenUsed="0"/>
-    <w:lsdException w:name="Dark List Accent 3" w:semiHidden="0" w:uiPriority="70" w:unhideWhenUsed="0"/>
-    <w:lsdException w:name="Colorful Shading Accent 3" w:semiHidden="0" w:uiPriority="71" w:unhideWhenUsed="0"/>
-    <w:lsdException w:name="Colorful List Accent 3" w:semiHidden="0" w:uiPriority="72" w:unhideWhenUsed="0"/>
-    <w:lsdException w:name="Colorful Grid Accent 3" w:semiHidden="0" w:uiPriority="73" w:unhideWhenUsed="0"/>
-    <w:lsdException w:name="Light Shading Accent 4" w:semiHidden="0" w:uiPriority="60" w:unhideWhenUsed="0"/>
-    <w:lsdException w:name="Light List Accent 4" w:semiHidden="0" w:uiPriority="61" w:unhideWhenUsed="0"/>
-    <w:lsdException w:name="Light Grid Accent 4" w:semiHidden="0" w:uiPriority="62" w:unhideWhenUsed="0"/>
-    <w:lsdException w:name="Medium Shading 1 Accent 4" w:semiHidden="0" w:uiPriority="63" w:unhideWhenUsed="0"/>
-    <w:lsdException w:name="Medium Shading 2 Accent 4" w:semiHidden="0" w:uiPriority="64" w:unhideWhenUsed="0"/>
-    <w:lsdException w:name="Medium List 1 Accent 4" w:semiHidden="0" w:uiPriority="65" w:unhideWhenUsed="0"/>
-    <w:lsdException w:name="Medium List 2 Accent 4" w:semiHidden="0" w:uiPriority="66" w:unhideWhenUsed="0"/>
-    <w:lsdException w:name="Medium Grid 1 Accent 4" w:semiHidden="0" w:uiPriority="67" w:unhideWhenUsed="0"/>
-    <w:lsdException w:name="Medium Grid 2 Accent 4" w:semiHidden="0" w:uiPriority="68" w:unhideWhenUsed="0"/>
-    <w:lsdException w:name="Medium Grid 3 Accent 4" w:semiHidden="0" w:uiPriority="69" w:unhideWhenUsed="0"/>
-    <w:lsdException w:name="Dark List Accent 4" w:semiHidden="0" w:uiPriority="70" w:unhideWhenUsed="0"/>
-    <w:lsdException w:name="Colorful Shading Accent 4" w:semiHidden="0" w:uiPriority="71" w:unhideWhenUsed="0"/>
-    <w:lsdException w:name="Colorful List Accent 4" w:semiHidden="0" w:uiPriority="72" w:unhideWhenUsed="0"/>
-    <w:lsdException w:name="Colorful Grid Accent 4" w:semiHidden="0" w:uiPriority="73" w:unhideWhenUsed="0"/>
-    <w:lsdException w:name="Light Shading Accent 5" w:semiHidden="0" w:uiPriority="60" w:unhideWhenUsed="0"/>
-    <w:lsdException w:name="Light List Accent 5" w:semiHidden="0" w:uiPriority="61" w:unhideWhenUsed="0"/>
-    <w:lsdException w:name="Light Grid Accent 5" w:semiHidden="0" w:uiPriority="62" w:unhideWhenUsed="0"/>
-    <w:lsdException w:name="Medium Shading 1 Accent 5" w:semiHidden="0" w:uiPriority="63" w:unhideWhenUsed="0"/>
-    <w:lsdException w:name="Medium Shading 2 Accent 5" w:semiHidden="0" w:uiPriority="64" w:unhideWhenUsed="0"/>
-    <w:lsdException w:name="Medium List 1 Accent 5" w:semiHidden="0" w:uiPriority="65" w:unhideWhenUsed="0"/>
-    <w:lsdException w:name="Medium List 2 Accent 5" w:semiHidden="0" w:uiPriority="66" w:unhideWhenUsed="0"/>
-    <w:lsdException w:name="Medium Grid 1 Accent 5" w:semiHidden="0" w:uiPriority="67" w:unhideWhenUsed="0"/>
-    <w:lsdException w:name="Medium Grid 2 Accent 5" w:semiHidden="0" w:uiPriority="68" w:unhideWhenUsed="0"/>
-    <w:lsdException w:name="Medium Grid 3 Accent 5" w:semiHidden="0" w:uiPriority="69" w:unhideWhenUsed="0"/>
-    <w:lsdException w:name="Dark List Accent 5" w:semiHidden="0" w:uiPriority="70" w:unhideWhenUsed="0"/>
-    <w:lsdException w:name="Colorful Shading Accent 5" w:semiHidden="0" w:uiPriority="71" w:unhideWhenUsed="0"/>
-    <w:lsdException w:name="Colorful List Accent 5" w:semiHidden="0" w:uiPriority="72" w:unhideWhenUsed="0"/>
-    <w:lsdException w:name="Colorful Grid Accent 5" w:semiHidden="0" w:uiPriority="73" w:unhideWhenUsed="0"/>
-    <w:lsdException w:name="Light Shading Accent 6" w:semiHidden="0" w:uiPriority="60" w:unhideWhenUsed="0"/>
-    <w:lsdException w:name="Light List Accent 6" w:semiHidden="0" w:uiPriority="61" w:unhideWhenUsed="0"/>
-    <w:lsdException w:name="Light Grid Accent 6" w:semiHidden="0" w:uiPriority="62" w:unhideWhenUsed="0"/>
-    <w:lsdException w:name="Medium Shading 1 Accent 6" w:semiHidden="0" w:uiPriority="63" w:unhideWhenUsed="0"/>
-    <w:lsdException w:name="Medium Shading 2 Accent 6" w:semiHidden="0" w:uiPriority="64" w:unhideWhenUsed="0"/>
-    <w:lsdException w:name="Medium List 1 Accent 6" w:semiHidden="0" w:uiPriority="65" w:unhideWhenUsed="0"/>
-    <w:lsdException w:name="Medium List 2 Accent 6" w:semiHidden="0" w:uiPriority="66" w:unhideWhenUsed="0"/>
-    <w:lsdException w:name="Medium Grid 1 Accent 6" w:semiHidden="0" w:uiPriority="67" w:unhideWhenUsed="0"/>
-    <w:lsdException w:name="Medium Grid 2 Accent 6" w:semiHidden="0" w:uiPriority="68" w:unhideWhenUsed="0"/>
-    <w:lsdException w:name="Medium Grid 3 Accent 6" w:semiHidden="0" w:uiPriority="69" w:unhideWhenUsed="0"/>
-    <w:lsdException w:name="Dark List Accent 6" w:semiHidden="0" w:uiPriority="70" w:unhideWhenUsed="0"/>
-    <w:lsdException w:name="Colorful Shading Accent 6" w:semiHidden="0" w:uiPriority="71" w:unhideWhenUsed="0"/>
-    <w:lsdException w:name="Colorful List Accent 6" w:semiHidden="0" w:uiPriority="72" w:unhideWhenUsed="0"/>
-    <w:lsdException w:name="Colorful Grid Accent 6" w:semiHidden="0" w:uiPriority="73" w:unhideWhenUsed="0"/>
-    <w:lsdException w:name="Subtle Emphasis" w:semiHidden="0" w:uiPriority="19" w:unhideWhenUsed="0" w:qFormat="1"/>
-    <w:lsdException w:name="Intense Emphasis" w:semiHidden="0" w:uiPriority="21" w:unhideWhenUsed="0" w:qFormat="1"/>
-    <w:lsdException w:name="Subtle Reference" w:semiHidden="0" w:uiPriority="31" w:unhideWhenUsed="0" w:qFormat="1"/>
-    <w:lsdException w:name="Intense Reference" w:semiHidden="0" w:uiPriority="32" w:unhideWhenUsed="0" w:qFormat="1"/>
-    <w:lsdException w:name="Book Title" w:semiHidden="0" w:uiPriority="33" w:unhideWhenUsed="0" w:qFormat="1"/>
-    <w:lsdException w:name="Bibliography" w:uiPriority="37"/>
-    <w:lsdException w:name="TOC Heading" w:uiPriority="39" w:qFormat="1"/>
+  <w:latentStyles w:defLockedState="0" w:defUIPriority="99" w:defSemiHidden="0" w:defUnhideWhenUsed="0" w:defQFormat="0" w:count="371">
+    <w:lsdException w:name="Normal" w:uiPriority="0" w:qFormat="1"/>
+    <w:lsdException w:name="heading 1" w:uiPriority="9" w:qFormat="1"/>
+    <w:lsdException w:name="heading 2" w:semiHidden="1" w:uiPriority="9" w:unhideWhenUsed="1" w:qFormat="1"/>
+    <w:lsdException w:name="heading 3" w:semiHidden="1" w:uiPriority="9" w:unhideWhenUsed="1" w:qFormat="1"/>
+    <w:lsdException w:name="heading 4" w:semiHidden="1" w:uiPriority="9" w:unhideWhenUsed="1" w:qFormat="1"/>
+    <w:lsdException w:name="heading 5" w:semiHidden="1" w:uiPriority="9" w:unhideWhenUsed="1" w:qFormat="1"/>
+    <w:lsdException w:name="heading 6" w:semiHidden="1" w:uiPriority="9" w:unhideWhenUsed="1" w:qFormat="1"/>
+    <w:lsdException w:name="heading 7" w:semiHidden="1" w:uiPriority="9" w:unhideWhenUsed="1" w:qFormat="1"/>
+    <w:lsdException w:name="heading 8" w:semiHidden="1" w:uiPriority="9" w:unhideWhenUsed="1" w:qFormat="1"/>
+    <w:lsdException w:name="heading 9" w:semiHidden="1" w:uiPriority="9" w:unhideWhenUsed="1" w:qFormat="1"/>
+    <w:lsdException w:name="index 1" w:semiHidden="1" w:unhideWhenUsed="1"/>
+    <w:lsdException w:name="index 2" w:semiHidden="1" w:unhideWhenUsed="1"/>
+    <w:lsdException w:name="index 3" w:semiHidden="1" w:unhideWhenUsed="1"/>
+    <w:lsdException w:name="index 4" w:semiHidden="1" w:unhideWhenUsed="1"/>
+    <w:lsdException w:name="index 5" w:semiHidden="1" w:unhideWhenUsed="1"/>
+    <w:lsdException w:name="index 6" w:semiHidden="1" w:unhideWhenUsed="1"/>
+    <w:lsdException w:name="index 7" w:semiHidden="1" w:unhideWhenUsed="1"/>
+    <w:lsdException w:name="index 8" w:semiHidden="1" w:unhideWhenUsed="1"/>
+    <w:lsdException w:name="index 9" w:semiHidden="1" w:unhideWhenUsed="1"/>
+    <w:lsdException w:name="toc 1" w:semiHidden="1" w:uiPriority="39" w:unhideWhenUsed="1"/>
+    <w:lsdException w:name="toc 2" w:semiHidden="1" w:uiPriority="39" w:unhideWhenUsed="1"/>
+    <w:lsdException w:name="toc 3" w:semiHidden="1" w:uiPriority="39" w:unhideWhenUsed="1"/>
+    <w:lsdException w:name="toc 4" w:semiHidden="1" w:uiPriority="39" w:unhideWhenUsed="1"/>
+    <w:lsdException w:name="toc 5" w:semiHidden="1" w:uiPriority="39" w:unhideWhenUsed="1"/>
+    <w:lsdException w:name="toc 6" w:semiHidden="1" w:uiPriority="39" w:unhideWhenUsed="1"/>
+    <w:lsdException w:name="toc 7" w:semiHidden="1" w:uiPriority="39" w:unhideWhenUsed="1"/>
+    <w:lsdException w:name="toc 8" w:semiHidden="1" w:uiPriority="39" w:unhideWhenUsed="1"/>
+    <w:lsdException w:name="toc 9" w:semiHidden="1" w:uiPriority="39" w:unhideWhenUsed="1"/>
+    <w:lsdException w:name="Normal Indent" w:semiHidden="1" w:unhideWhenUsed="1"/>
+    <w:lsdException w:name="footnote text" w:semiHidden="1" w:unhideWhenUsed="1"/>
+    <w:lsdException w:name="annotation text" w:semiHidden="1" w:unhideWhenUsed="1"/>
+    <w:lsdException w:name="header" w:semiHidden="1" w:unhideWhenUsed="1"/>
+    <w:lsdException w:name="footer" w:semiHidden="1" w:unhideWhenUsed="1"/>
+    <w:lsdException w:name="index heading" w:semiHidden="1" w:unhideWhenUsed="1"/>
+    <w:lsdException w:name="caption" w:semiHidden="1" w:uiPriority="35" w:unhideWhenUsed="1" w:qFormat="1"/>
+    <w:lsdException w:name="table of figures" w:semiHidden="1" w:unhideWhenUsed="1"/>
+    <w:lsdException w:name="envelope address" w:semiHidden="1" w:unhideWhenUsed="1"/>
+    <w:lsdException w:name="envelope return" w:semiHidden="1" w:unhideWhenUsed="1"/>
+    <w:lsdException w:name="footnote reference" w:semiHidden="1" w:unhideWhenUsed="1"/>
+    <w:lsdException w:name="annotation reference" w:semiHidden="1" w:unhideWhenUsed="1"/>
+    <w:lsdException w:name="line number" w:semiHidden="1" w:unhideWhenUsed="1"/>
+    <w:lsdException w:name="page number" w:semiHidden="1" w:unhideWhenUsed="1"/>
+    <w:lsdException w:name="endnote reference" w:semiHidden="1" w:unhideWhenUsed="1"/>
+    <w:lsdException w:name="endnote text" w:semiHidden="1" w:unhideWhenUsed="1"/>
+    <w:lsdException w:name="table of authorities" w:semiHidden="1" w:unhideWhenUsed="1"/>
+    <w:lsdException w:name="macro" w:semiHidden="1" w:unhideWhenUsed="1"/>
+    <w:lsdException w:name="toa heading" w:semiHidden="1" w:unhideWhenUsed="1"/>
+    <w:lsdException w:name="List" w:semiHidden="1" w:unhideWhenUsed="1"/>
+    <w:lsdException w:name="List Bullet" w:semiHidden="1" w:unhideWhenUsed="1"/>
+    <w:lsdException w:name="List Number" w:semiHidden="1" w:unhideWhenUsed="1"/>
+    <w:lsdException w:name="List 2" w:semiHidden="1" w:unhideWhenUsed="1"/>
+    <w:lsdException w:name="List 3" w:semiHidden="1" w:unhideWhenUsed="1"/>
+    <w:lsdException w:name="List 4" w:semiHidden="1" w:unhideWhenUsed="1"/>
+    <w:lsdException w:name="List 5" w:semiHidden="1" w:unhideWhenUsed="1"/>
+    <w:lsdException w:name="List Bullet 2" w:semiHidden="1" w:unhideWhenUsed="1"/>
+    <w:lsdException w:name="List Bullet 3" w:semiHidden="1" w:unhideWhenUsed="1"/>
+    <w:lsdException w:name="List Bullet 4" w:semiHidden="1" w:unhideWhenUsed="1"/>
+    <w:lsdException w:name="List Bullet 5" w:semiHidden="1" w:unhideWhenUsed="1"/>
+    <w:lsdException w:name="List Number 2" w:semiHidden="1" w:unhideWhenUsed="1"/>
+    <w:lsdException w:name="List Number 3" w:semiHidden="1" w:unhideWhenUsed="1"/>
+    <w:lsdException w:name="List Number 4" w:semiHidden="1" w:unhideWhenUsed="1"/>
+    <w:lsdException w:name="List Number 5" w:semiHidden="1" w:unhideWhenUsed="1"/>
+    <w:lsdException w:name="Title" w:uiPriority="10" w:qFormat="1"/>
+    <w:lsdException w:name="Closing" w:semiHidden="1" w:unhideWhenUsed="1"/>
+    <w:lsdException w:name="Signature" w:semiHidden="1" w:unhideWhenUsed="1"/>
+    <w:lsdException w:name="Default Paragraph Font" w:semiHidden="1" w:uiPriority="1" w:unhideWhenUsed="1"/>
+    <w:lsdException w:name="Body Text" w:semiHidden="1" w:unhideWhenUsed="1"/>
+    <w:lsdException w:name="Body Text Indent" w:semiHidden="1" w:unhideWhenUsed="1"/>
+    <w:lsdException w:name="List Continue" w:semiHidden="1" w:unhideWhenUsed="1"/>
+    <w:lsdException w:name="List Continue 2" w:semiHidden="1" w:unhideWhenUsed="1"/>
+    <w:lsdException w:name="List Continue 3" w:semiHidden="1" w:unhideWhenUsed="1"/>
+    <w:lsdException w:name="List Continue 4" w:semiHidden="1" w:unhideWhenUsed="1"/>
+    <w:lsdException w:name="List Continue 5" w:semiHidden="1" w:unhideWhenUsed="1"/>
+    <w:lsdException w:name="Message Header" w:semiHidden="1" w:unhideWhenUsed="1"/>
+    <w:lsdException w:name="Subtitle" w:uiPriority="11" w:qFormat="1"/>
+    <w:lsdException w:name="Salutation" w:semiHidden="1" w:unhideWhenUsed="1"/>
+    <w:lsdException w:name="Date" w:semiHidden="1" w:unhideWhenUsed="1"/>
+    <w:lsdException w:name="Body Text First Indent" w:semiHidden="1" w:unhideWhenUsed="1"/>
+    <w:lsdException w:name="Body Text First Indent 2" w:semiHidden="1" w:unhideWhenUsed="1"/>
+    <w:lsdException w:name="Note Heading" w:semiHidden="1" w:unhideWhenUsed="1"/>
+    <w:lsdException w:name="Body Text 2" w:semiHidden="1" w:unhideWhenUsed="1"/>
+    <w:lsdException w:name="Body Text 3" w:semiHidden="1" w:unhideWhenUsed="1"/>
+    <w:lsdException w:name="Body Text Indent 2" w:semiHidden="1" w:unhideWhenUsed="1"/>
+    <w:lsdException w:name="Body Text Indent 3" w:semiHidden="1" w:unhideWhenUsed="1"/>
+    <w:lsdException w:name="Block Text" w:semiHidden="1" w:unhideWhenUsed="1"/>
+    <w:lsdException w:name="Hyperlink" w:semiHidden="1" w:unhideWhenUsed="1"/>
+    <w:lsdException w:name="FollowedHyperlink" w:semiHidden="1" w:unhideWhenUsed="1"/>
+    <w:lsdException w:name="Strong" w:uiPriority="22" w:qFormat="1"/>
+    <w:lsdException w:name="Emphasis" w:uiPriority="20" w:qFormat="1"/>
+    <w:lsdException w:name="Document Map" w:semiHidden="1" w:unhideWhenUsed="1"/>
+    <w:lsdException w:name="Plain Text" w:semiHidden="1" w:unhideWhenUsed="1"/>
+    <w:lsdException w:name="E-mail Signature" w:semiHidden="1" w:unhideWhenUsed="1"/>
+    <w:lsdException w:name="HTML Top of Form" w:semiHidden="1" w:unhideWhenUsed="1"/>
+    <w:lsdException w:name="HTML Bottom of Form" w:semiHidden="1" w:unhideWhenUsed="1"/>
+    <w:lsdException w:name="Normal (Web)" w:semiHidden="1" w:unhideWhenUsed="1"/>
+    <w:lsdException w:name="HTML Acronym" w:semiHidden="1" w:unhideWhenUsed="1"/>
+    <w:lsdException w:name="HTML Address" w:semiHidden="1" w:unhideWhenUsed="1"/>
+    <w:lsdException w:name="HTML Cite" w:semiHidden="1" w:unhideWhenUsed="1"/>
+    <w:lsdException w:name="HTML Code" w:semiHidden="1" w:unhideWhenUsed="1"/>
+    <w:lsdException w:name="HTML Definition" w:semiHidden="1" w:unhideWhenUsed="1"/>
+    <w:lsdException w:name="HTML Keyboard" w:semiHidden="1" w:unhideWhenUsed="1"/>
+    <w:lsdException w:name="HTML Preformatted" w:semiHidden="1" w:unhideWhenUsed="1"/>
+    <w:lsdException w:name="HTML Sample" w:semiHidden="1" w:unhideWhenUsed="1"/>
+    <w:lsdException w:name="HTML Typewriter" w:semiHidden="1" w:unhideWhenUsed="1"/>
+    <w:lsdException w:name="HTML Variable" w:semiHidden="1" w:unhideWhenUsed="1"/>
+    <w:lsdException w:name="Normal Table" w:semiHidden="1" w:unhideWhenUsed="1"/>
+    <w:lsdException w:name="annotation subject" w:semiHidden="1" w:unhideWhenUsed="1"/>
+    <w:lsdException w:name="No List" w:semiHidden="1" w:unhideWhenUsed="1"/>
+    <w:lsdException w:name="Outline List 1" w:semiHidden="1" w:unhideWhenUsed="1"/>
+    <w:lsdException w:name="Outline List 2" w:semiHidden="1" w:unhideWhenUsed="1"/>
+    <w:lsdException w:name="Outline List 3" w:semiHidden="1" w:unhideWhenUsed="1"/>
+    <w:lsdException w:name="Table Simple 1" w:semiHidden="1" w:unhideWhenUsed="1"/>
+    <w:lsdException w:name="Table Simple 2" w:semiHidden="1" w:unhideWhenUsed="1"/>
+    <w:lsdException w:name="Table Simple 3" w:semiHidden="1" w:unhideWhenUsed="1"/>
+    <w:lsdException w:name="Table Classic 1" w:semiHidden="1" w:unhideWhenUsed="1"/>
+    <w:lsdException w:name="Table Classic 2" w:semiHidden="1" w:unhideWhenUsed="1"/>
+    <w:lsdException w:name="Table Classic 3" w:semiHidden="1" w:unhideWhenUsed="1"/>
+    <w:lsdException w:name="Table Classic 4" w:semiHidden="1" w:unhideWhenUsed="1"/>
+    <w:lsdException w:name="Table Colorful 1" w:semiHidden="1" w:unhideWhenUsed="1"/>
+    <w:lsdException w:name="Table Colorful 2" w:semiHidden="1" w:unhideWhenUsed="1"/>
+    <w:lsdException w:name="Table Colorful 3" w:semiHidden="1" w:unhideWhenUsed="1"/>
+    <w:lsdException w:name="Table Columns 1" w:semiHidden="1" w:unhideWhenUsed="1"/>
+    <w:lsdException w:name="Table Columns 2" w:semiHidden="1" w:unhideWhenUsed="1"/>
+    <w:lsdException w:name="Table Columns 3" w:semiHidden="1" w:unhideWhenUsed="1"/>
+    <w:lsdException w:name="Table Columns 4" w:semiHidden="1" w:unhideWhenUsed="1"/>
+    <w:lsdException w:name="Table Columns 5" w:semiHidden="1" w:unhideWhenUsed="1"/>
+    <w:lsdException w:name="Table Grid 1" w:semiHidden="1" w:unhideWhenUsed="1"/>
+    <w:lsdException w:name="Table Grid 2" w:semiHidden="1" w:unhideWhenUsed="1"/>
+    <w:lsdException w:name="Table Grid 3" w:semiHidden="1" w:unhideWhenUsed="1"/>
+    <w:lsdException w:name="Table Grid 4" w:semiHidden="1" w:unhideWhenUsed="1"/>
+    <w:lsdException w:name="Table Grid 5" w:semiHidden="1" w:unhideWhenUsed="1"/>
+    <w:lsdException w:name="Table Grid 6" w:semiHidden="1" w:unhideWhenUsed="1"/>
+    <w:lsdException w:name="Table Grid 7" w:semiHidden="1" w:unhideWhenUsed="1"/>
+    <w:lsdException w:name="Table Grid 8" w:semiHidden="1" w:unhideWhenUsed="1"/>
+    <w:lsdException w:name="Table List 1" w:semiHidden="1" w:unhideWhenUsed="1"/>
+    <w:lsdException w:name="Table List 2" w:semiHidden="1" w:unhideWhenUsed="1"/>
+    <w:lsdException w:name="Table List 3" w:semiHidden="1" w:unhideWhenUsed="1"/>
+    <w:lsdException w:name="Table List 4" w:semiHidden="1" w:unhideWhenUsed="1"/>
+    <w:lsdException w:name="Table List 5" w:semiHidden="1" w:unhideWhenUsed="1"/>
+    <w:lsdException w:name="Table List 6" w:semiHidden="1" w:unhideWhenUsed="1"/>
+    <w:lsdException w:name="Table List 7" w:semiHidden="1" w:unhideWhenUsed="1"/>
+    <w:lsdException w:name="Table List 8" w:semiHidden="1" w:unhideWhenUsed="1"/>
+    <w:lsdException w:name="Table 3D effects 1" w:semiHidden="1" w:unhideWhenUsed="1"/>
+    <w:lsdException w:name="Table 3D effects 2" w:semiHidden="1" w:unhideWhenUsed="1"/>
+    <w:lsdException w:name="Table 3D effects 3" w:semiHidden="1" w:unhideWhenUsed="1"/>
+    <w:lsdException w:name="Table Contemporary" w:semiHidden="1" w:unhideWhenUsed="1"/>
+    <w:lsdException w:name="Table Elegant" w:semiHidden="1" w:unhideWhenUsed="1"/>
+    <w:lsdException w:name="Table Professional" w:semiHidden="1" w:unhideWhenUsed="1"/>
+    <w:lsdException w:name="Table Subtle 1" w:semiHidden="1" w:unhideWhenUsed="1"/>
+    <w:lsdException w:name="Table Subtle 2" w:semiHidden="1" w:unhideWhenUsed="1"/>
+    <w:lsdException w:name="Table Web 1" w:semiHidden="1" w:unhideWhenUsed="1"/>
+    <w:lsdException w:name="Table Web 2" w:semiHidden="1" w:unhideWhenUsed="1"/>
+    <w:lsdException w:name="Table Web 3" w:semiHidden="1" w:unhideWhenUsed="1"/>
+    <w:lsdException w:name="Balloon Text" w:semiHidden="1" w:unhideWhenUsed="1"/>
+    <w:lsdException w:name="Table Grid" w:uiPriority="39"/>
+    <w:lsdException w:name="Table Theme" w:semiHidden="1" w:unhideWhenUsed="1"/>
+    <w:lsdException w:name="Placeholder Text" w:semiHidden="1"/>
+    <w:lsdException w:name="No Spacing" w:uiPriority="1" w:qFormat="1"/>
+    <w:lsdException w:name="Light Shading" w:uiPriority="60"/>
+    <w:lsdException w:name="Light List" w:uiPriority="61"/>
+    <w:lsdException w:name="Light Grid" w:uiPriority="62"/>
+    <w:lsdException w:name="Medium Shading 1" w:uiPriority="63"/>
+    <w:lsdException w:name="Medium Shading 2" w:uiPriority="64"/>
+    <w:lsdException w:name="Medium List 1" w:uiPriority="65"/>
+    <w:lsdException w:name="Medium List 2" w:uiPriority="66"/>
+    <w:lsdException w:name="Medium Grid 1" w:uiPriority="67"/>
+    <w:lsdException w:name="Medium Grid 2" w:uiPriority="68"/>
+    <w:lsdException w:name="Medium Grid 3" w:uiPriority="69"/>
+    <w:lsdException w:name="Dark List" w:uiPriority="70"/>
+    <w:lsdException w:name="Colorful Shading" w:uiPriority="71"/>
+    <w:lsdException w:name="Colorful List" w:uiPriority="72"/>
+    <w:lsdException w:name="Colorful Grid" w:uiPriority="73"/>
+    <w:lsdException w:name="Light Shading Accent 1" w:uiPriority="60"/>
+    <w:lsdException w:name="Light List Accent 1" w:uiPriority="61"/>
+    <w:lsdException w:name="Light Grid Accent 1" w:uiPriority="62"/>
+    <w:lsdException w:name="Medium Shading 1 Accent 1" w:uiPriority="63"/>
+    <w:lsdException w:name="Medium Shading 2 Accent 1" w:uiPriority="64"/>
+    <w:lsdException w:name="Medium List 1 Accent 1" w:uiPriority="65"/>
+    <w:lsdException w:name="Revision" w:semiHidden="1"/>
+    <w:lsdException w:name="List Paragraph" w:uiPriority="34" w:qFormat="1"/>
+    <w:lsdException w:name="Quote" w:uiPriority="29" w:qFormat="1"/>
+    <w:lsdException w:name="Intense Quote" w:uiPriority="30" w:qFormat="1"/>
+    <w:lsdException w:name="Medium List 2 Accent 1" w:uiPriority="66"/>
+    <w:lsdException w:name="Medium Grid 1 Accent 1" w:uiPriority="67"/>
+    <w:lsdException w:name="Medium Grid 2 Accent 1" w:uiPriority="68"/>
+    <w:lsdException w:name="Medium Grid 3 Accent 1" w:uiPriority="69"/>
+    <w:lsdException w:name="Dark List Accent 1" w:uiPriority="70"/>
+    <w:lsdException w:name="Colorful Shading Accent 1" w:uiPriority="71"/>
+    <w:lsdException w:name="Colorful List Accent 1" w:uiPriority="72"/>
+    <w:lsdException w:name="Colorful Grid Accent 1" w:uiPriority="73"/>
+    <w:lsdException w:name="Light Shading Accent 2" w:uiPriority="60"/>
+    <w:lsdException w:name="Light List Accent 2" w:uiPriority="61"/>
+    <w:lsdException w:name="Light Grid Accent 2" w:uiPriority="62"/>
+    <w:lsdException w:name="Medium Shading 1 Accent 2" w:uiPriority="63"/>
+    <w:lsdException w:name="Medium Shading 2 Accent 2" w:uiPriority="64"/>
+    <w:lsdException w:name="Medium List 1 Accent 2" w:uiPriority="65"/>
+    <w:lsdException w:name="Medium List 2 Accent 2" w:uiPriority="66"/>
+    <w:lsdException w:name="Medium Grid 1 Accent 2" w:uiPriority="67"/>
+    <w:lsdException w:name="Medium Grid 2 Accent 2" w:uiPriority="68"/>
+    <w:lsdException w:name="Medium Grid 3 Accent 2" w:uiPriority="69"/>
+    <w:lsdException w:name="Dark List Accent 2" w:uiPriority="70"/>
+    <w:lsdException w:name="Colorful Shading Accent 2" w:uiPriority="71"/>
+    <w:lsdException w:name="Colorful List Accent 2" w:uiPriority="72"/>
+    <w:lsdException w:name="Colorful Grid Accent 2" w:uiPriority="73"/>
+    <w:lsdException w:name="Light Shading Accent 3" w:uiPriority="60"/>
+    <w:lsdException w:name="Light List Accent 3" w:uiPriority="61"/>
+    <w:lsdException w:name="Light Grid Accent 3" w:uiPriority="62"/>
+    <w:lsdException w:name="Medium Shading 1 Accent 3" w:uiPriority="63"/>
+    <w:lsdException w:name="Medium Shading 2 Accent 3" w:uiPriority="64"/>
+    <w:lsdException w:name="Medium List 1 Accent 3" w:uiPriority="65"/>
+    <w:lsdException w:name="Medium List 2 Accent 3" w:uiPriority="66"/>
+    <w:lsdException w:name="Medium Grid 1 Accent 3" w:uiPriority="67"/>
+    <w:lsdException w:name="Medium Grid 2 Accent 3" w:uiPriority="68"/>
+    <w:lsdException w:name="Medium Grid 3 Accent 3" w:uiPriority="69"/>
+    <w:lsdException w:name="Dark List Accent 3" w:uiPriority="70"/>
+    <w:lsdException w:name="Colorful Shading Accent 3" w:uiPriority="71"/>
+    <w:lsdException w:name="Colorful List Accent 3" w:uiPriority="72"/>
+    <w:lsdException w:name="Colorful Grid Accent 3" w:uiPriority="73"/>
+    <w:lsdException w:name="Light Shading Accent 4" w:uiPriority="60"/>
+    <w:lsdException w:name="Light List Accent 4" w:uiPriority="61"/>
+    <w:lsdException w:name="Light Grid Accent 4" w:uiPriority="62"/>
+    <w:lsdException w:name="Medium Shading 1 Accent 4" w:uiPriority="63"/>
+    <w:lsdException w:name="Medium Shading 2 Accent 4" w:uiPriority="64"/>
+    <w:lsdException w:name="Medium List 1 Accent 4" w:uiPriority="65"/>
+    <w:lsdException w:name="Medium List 2 Accent 4" w:uiPriority="66"/>
+    <w:lsdException w:name="Medium Grid 1 Accent 4" w:uiPriority="67"/>
+    <w:lsdException w:name="Medium Grid 2 Accent 4" w:uiPriority="68"/>
+    <w:lsdException w:name="Medium Grid 3 Accent 4" w:uiPriority="69"/>
+    <w:lsdException w:name="Dark List Accent 4" w:uiPriority="70"/>
+    <w:lsdException w:name="Colorful Shading Accent 4" w:uiPriority="71"/>
+    <w:lsdException w:name="Colorful List Accent 4" w:uiPriority="72"/>
+    <w:lsdException w:name="Colorful Grid Accent 4" w:uiPriority="73"/>
+    <w:lsdException w:name="Light Shading Accent 5" w:uiPriority="60"/>
+    <w:lsdException w:name="Light List Accent 5" w:uiPriority="61"/>
+    <w:lsdException w:name="Light Grid Accent 5" w:uiPriority="62"/>
+    <w:lsdException w:name="Medium Shading 1 Accent 5" w:uiPriority="63"/>
+    <w:lsdException w:name="Medium Shading 2 Accent 5" w:uiPriority="64"/>
+    <w:lsdException w:name="Medium List 1 Accent 5" w:uiPriority="65"/>
+    <w:lsdException w:name="Medium List 2 Accent 5" w:uiPriority="66"/>
+    <w:lsdException w:name="Medium Grid 1 Accent 5" w:uiPriority="67"/>
+    <w:lsdException w:name="Medium Grid 2 Accent 5" w:uiPriority="68"/>
+    <w:lsdException w:name="Medium Grid 3 Accent 5" w:uiPriority="69"/>
+    <w:lsdException w:name="Dark List Accent 5" w:uiPriority="70"/>
+    <w:lsdException w:name="Colorful Shading Accent 5" w:uiPriority="71"/>
+    <w:lsdException w:name="Colorful List Accent 5" w:uiPriority="72"/>
+    <w:lsdException w:name="Colorful Grid Accent 5" w:uiPriority="73"/>
+    <w:lsdException w:name="Light Shading Accent 6" w:uiPriority="60"/>
+    <w:lsdException w:name="Light List Accent 6" w:uiPriority="61"/>
+    <w:lsdException w:name="Light Grid Accent 6" w:uiPriority="62"/>
+    <w:lsdException w:name="Medium Shading 1 Accent 6" w:uiPriority="63"/>
+    <w:lsdException w:name="Medium Shading 2 Accent 6" w:uiPriority="64"/>
+    <w:lsdException w:name="Medium List 1 Accent 6" w:uiPriority="65"/>
+    <w:lsdException w:name="Medium List 2 Accent 6" w:uiPriority="66"/>
+    <w:lsdException w:name="Medium Grid 1 Accent 6" w:uiPriority="67"/>
+    <w:lsdException w:name="Medium Grid 2 Accent 6" w:uiPriority="68"/>
+    <w:lsdException w:name="Medium Grid 3 Accent 6" w:uiPriority="69"/>
+    <w:lsdException w:name="Dark List Accent 6" w:uiPriority="70"/>
+    <w:lsdException w:name="Colorful Shading Accent 6" w:uiPriority="71"/>
+    <w:lsdException w:name="Colorful List Accent 6" w:uiPriority="72"/>
+    <w:lsdException w:name="Colorful Grid Accent 6" w:uiPriority="73"/>
+    <w:lsdException w:name="Subtle Emphasis" w:uiPriority="19" w:qFormat="1"/>
+    <w:lsdException w:name="Intense Emphasis" w:uiPriority="21" w:qFormat="1"/>
+    <w:lsdException w:name="Subtle Reference" w:uiPriority="31" w:qFormat="1"/>
+    <w:lsdException w:name="Intense Reference" w:uiPriority="32" w:qFormat="1"/>
+    <w:lsdException w:name="Book Title" w:uiPriority="33" w:qFormat="1"/>
+    <w:lsdException w:name="Bibliography" w:semiHidden="1" w:uiPriority="37" w:unhideWhenUsed="1"/>
+    <w:lsdException w:name="TOC Heading" w:semiHidden="1" w:uiPriority="39" w:unhideWhenUsed="1" w:qFormat="1"/>
+    <w:lsdException w:name="Plain Table 1" w:uiPriority="41"/>
+    <w:lsdException w:name="Plain Table 2" w:uiPriority="42"/>
+    <w:lsdException w:name="Plain Table 3" w:uiPriority="43"/>
+    <w:lsdException w:name="Plain Table 4" w:uiPriority="44"/>
+    <w:lsdException w:name="Plain Table 5" w:uiPriority="45"/>
+    <w:lsdException w:name="Grid Table Light" w:uiPriority="40"/>
+    <w:lsdException w:name="Grid Table 1 Light" w:uiPriority="46"/>
+    <w:lsdException w:name="Grid Table 2" w:uiPriority="47"/>
+    <w:lsdException w:name="Grid Table 3" w:uiPriority="48"/>
+    <w:lsdException w:name="Grid Table 4" w:uiPriority="49"/>
+    <w:lsdException w:name="Grid Table 5 Dark" w:uiPriority="50"/>
+    <w:lsdException w:name="Grid Table 6 Colorful" w:uiPriority="51"/>
+    <w:lsdException w:name="Grid Table 7 Colorful" w:uiPriority="52"/>
+    <w:lsdException w:name="Grid Table 1 Light Accent 1" w:uiPriority="46"/>
+    <w:lsdException w:name="Grid Table 2 Accent 1" w:uiPriority="47"/>
+    <w:lsdException w:name="Grid Table 3 Accent 1" w:uiPriority="48"/>
+    <w:lsdException w:name="Grid Table 4 Accent 1" w:uiPriority="49"/>
+    <w:lsdException w:name="Grid Table 5 Dark Accent 1" w:uiPriority="50"/>
+    <w:lsdException w:name="Grid Table 6 Colorful Accent 1" w:uiPriority="51"/>
+    <w:lsdException w:name="Grid Table 7 Colorful Accent 1" w:uiPriority="52"/>
+    <w:lsdException w:name="Grid Table 1 Light Accent 2" w:uiPriority="46"/>
+    <w:lsdException w:name="Grid Table 2 Accent 2" w:uiPriority="47"/>
+    <w:lsdException w:name="Grid Table 3 Accent 2" w:uiPriority="48"/>
+    <w:lsdException w:name="Grid Table 4 Accent 2" w:uiPriority="49"/>
+    <w:lsdException w:name="Grid Table 5 Dark Accent 2" w:uiPriority="50"/>
+    <w:lsdException w:name="Grid Table 6 Colorful Accent 2" w:uiPriority="51"/>
+    <w:lsdException w:name="Grid Table 7 Colorful Accent 2" w:uiPriority="52"/>
+    <w:lsdException w:name="Grid Table 1 Light Accent 3" w:uiPriority="46"/>
+    <w:lsdException w:name="Grid Table 2 Accent 3" w:uiPriority="47"/>
+    <w:lsdException w:name="Grid Table 3 Accent 3" w:uiPriority="48"/>
+    <w:lsdException w:name="Grid Table 4 Accent 3" w:uiPriority="49"/>
+    <w:lsdException w:name="Grid Table 5 Dark Accent 3" w:uiPriority="50"/>
+    <w:lsdException w:name="Grid Table 6 Colorful Accent 3" w:uiPriority="51"/>
+    <w:lsdException w:name="Grid Table 7 Colorful Accent 3" w:uiPriority="52"/>
+    <w:lsdException w:name="Grid Table 1 Light Accent 4" w:uiPriority="46"/>
+    <w:lsdException w:name="Grid Table 2 Accent 4" w:uiPriority="47"/>
+    <w:lsdException w:name="Grid Table 3 Accent 4" w:uiPriority="48"/>
+    <w:lsdException w:name="Grid Table 4 Accent 4" w:uiPriority="49"/>
+    <w:lsdException w:name="Grid Table 5 Dark Accent 4" w:uiPriority="50"/>
+    <w:lsdException w:name="Grid Table 6 Colorful Accent 4" w:uiPriority="51"/>
+    <w:lsdException w:name="Grid Table 7 Colorful Accent 4" w:uiPriority="52"/>
+    <w:lsdException w:name="Grid Table 1 Light Accent 5" w:uiPriority="46"/>
+    <w:lsdException w:name="Grid Table 2 Accent 5" w:uiPriority="47"/>
+    <w:lsdException w:name="Grid Table 3 Accent 5" w:uiPriority="48"/>
+    <w:lsdException w:name="Grid Table 4 Accent 5" w:uiPriority="49"/>
+    <w:lsdException w:name="Grid Table 5 Dark Accent 5" w:uiPriority="50"/>
+    <w:lsdException w:name="Grid Table 6 Colorful Accent 5" w:uiPriority="51"/>
+    <w:lsdException w:name="Grid Table 7 Colorful Accent 5" w:uiPriority="52"/>
+    <w:lsdException w:name="Grid Table 1 Light Accent 6" w:uiPriority="46"/>
+    <w:lsdException w:name="Grid Table 2 Accent 6" w:uiPriority="47"/>
+    <w:lsdException w:name="Grid Table 3 Accent 6" w:uiPriority="48"/>
+    <w:lsdException w:name="Grid Table 4 Accent 6" w:uiPriority="49"/>
+    <w:lsdException w:name="Grid Table 5 Dark Accent 6" w:uiPriority="50"/>
+    <w:lsdException w:name="Grid Table 6 Colorful Accent 6" w:uiPriority="51"/>
+    <w:lsdException w:name="Grid Table 7 Colorful Accent 6" w:uiPriority="52"/>
+    <w:lsdException w:name="List Table 1 Light" w:uiPriority="46"/>
+    <w:lsdException w:name="List Table 2" w:uiPriority="47"/>
+    <w:lsdException w:name="List Table 3" w:uiPriority="48"/>
+    <w:lsdException w:name="List Table 4" w:uiPriority="49"/>
+    <w:lsdException w:name="List Table 5 Dark" w:uiPriority="50"/>
+    <w:lsdException w:name="List Table 6 Colorful" w:uiPriority="51"/>
+    <w:lsdException w:name="List Table 7 Colorful" w:uiPriority="52"/>
+    <w:lsdException w:name="List Table 1 Light Accent 1" w:uiPriority="46"/>
+    <w:lsdException w:name="List Table 2 Accent 1" w:uiPriority="47"/>
+    <w:lsdException w:name="List Table 3 Accent 1" w:uiPriority="48"/>
+    <w:lsdException w:name="List Table 4 Accent 1" w:uiPriority="49"/>
+    <w:lsdException w:name="List Table 5 Dark Accent 1" w:uiPriority="50"/>
+    <w:lsdException w:name="List Table 6 Colorful Accent 1" w:uiPriority="51"/>
+    <w:lsdException w:name="List Table 7 Colorful Accent 1" w:uiPriority="52"/>
+    <w:lsdException w:name="List Table 1 Light Accent 2" w:uiPriority="46"/>
+    <w:lsdException w:name="List Table 2 Accent 2" w:uiPriority="47"/>
+    <w:lsdException w:name="List Table 3 Accent 2" w:uiPriority="48"/>
+    <w:lsdException w:name="List Table 4 Accent 2" w:uiPriority="49"/>
+    <w:lsdException w:name="List Table 5 Dark Accent 2" w:uiPriority="50"/>
+    <w:lsdException w:name="List Table 6 Colorful Accent 2" w:uiPriority="51"/>
+    <w:lsdException w:name="List Table 7 Colorful Accent 2" w:uiPriority="52"/>
+    <w:lsdException w:name="List Table 1 Light Accent 3" w:uiPriority="46"/>
+    <w:lsdException w:name="List Table 2 Accent 3" w:uiPriority="47"/>
+    <w:lsdException w:name="List Table 3 Accent 3" w:uiPriority="48"/>
+    <w:lsdException w:name="List Table 4 Accent 3" w:uiPriority="49"/>
+    <w:lsdException w:name="List Table 5 Dark Accent 3" w:uiPriority="50"/>
+    <w:lsdException w:name="List Table 6 Colorful Accent 3" w:uiPriority="51"/>
+    <w:lsdException w:name="List Table 7 Colorful Accent 3" w:uiPriority="52"/>
+    <w:lsdException w:name="List Table 1 Light Accent 4" w:uiPriority="46"/>
+    <w:lsdException w:name="List Table 2 Accent 4" w:uiPriority="47"/>
+    <w:lsdException w:name="List Table 3 Accent 4" w:uiPriority="48"/>
+    <w:lsdException w:name="List Table 4 Accent 4" w:uiPriority="49"/>
+    <w:lsdException w:name="List Table 5 Dark Accent 4" w:uiPriority="50"/>
+    <w:lsdException w:name="List Table 6 Colorful Accent 4" w:uiPriority="51"/>
+    <w:lsdException w:name="List Table 7 Colorful Accent 4" w:uiPriority="52"/>
+    <w:lsdException w:name="List Table 1 Light Accent 5" w:uiPriority="46"/>
+    <w:lsdException w:name="List Table 2 Accent 5" w:uiPriority="47"/>
+    <w:lsdException w:name="List Table 3 Accent 5" w:uiPriority="48"/>
+    <w:lsdException w:name="List Table 4 Accent 5" w:uiPriority="49"/>
+    <w:lsdException w:name="List Table 5 Dark Accent 5" w:uiPriority="50"/>
+    <w:lsdException w:name="List Table 6 Colorful Accent 5" w:uiPriority="51"/>
+    <w:lsdException w:name="List Table 7 Colorful Accent 5" w:uiPriority="52"/>
+    <w:lsdException w:name="List Table 1 Light Accent 6" w:uiPriority="46"/>
+    <w:lsdException w:name="List Table 2 Accent 6" w:uiPriority="47"/>
+    <w:lsdException w:name="List Table 3 Accent 6" w:uiPriority="48"/>
+    <w:lsdException w:name="List Table 4 Accent 6" w:uiPriority="49"/>
+    <w:lsdException w:name="List Table 5 Dark Accent 6" w:uiPriority="50"/>
+    <w:lsdException w:name="List Table 6 Colorful Accent 6" w:uiPriority="51"/>
+    <w:lsdException w:name="List Table 7 Colorful Accent 6" w:uiPriority="52"/>
   </w:latentStyles>
   <w:style w:type="paragraph" w:default="1" w:styleId="Normal">
     <w:name w:val="Normal"/>
@@ -3295,7 +4140,6 @@
   <w:style w:type="character" w:default="1" w:styleId="DefaultParagraphFont">
     <w:name w:val="Default Paragraph Font"/>
     <w:uiPriority w:val="1"/>
-    <w:semiHidden/>
     <w:unhideWhenUsed/>
   </w:style>
   <w:style w:type="table" w:default="1" w:styleId="TableNormal">
@@ -3303,7 +4147,6 @@
     <w:uiPriority w:val="99"/>
     <w:semiHidden/>
     <w:unhideWhenUsed/>
-    <w:qFormat/>
     <w:tblPr>
       <w:tblInd w:w="0" w:type="dxa"/>
       <w:tblCellMar>
@@ -3375,7 +4218,1059 @@
       <w:contextualSpacing/>
     </w:pPr>
   </w:style>
+  <w:style w:type="character" w:styleId="Hyperlink">
+    <w:name w:val="Hyperlink"/>
+    <w:basedOn w:val="DefaultParagraphFont"/>
+    <w:uiPriority w:val="99"/>
+    <w:semiHidden/>
+    <w:unhideWhenUsed/>
+    <w:rsid w:val="00A07D17"/>
+    <w:rPr>
+      <w:color w:val="0000FF"/>
+      <w:u w:val="single"/>
+    </w:rPr>
+  </w:style>
+  <w:style w:type="character" w:customStyle="1" w:styleId="ya-q-full-text">
+    <w:name w:val="ya-q-full-text"/>
+    <w:basedOn w:val="DefaultParagraphFont"/>
+    <w:rsid w:val="00A07D17"/>
+  </w:style>
 </w:styles>
+</file>
+
+<file path=word/charts/chart1.xml><?xml version="1.0" encoding="utf-8"?>
+<c:chartSpace xmlns:c="http://schemas.openxmlformats.org/drawingml/2006/chart" xmlns:a="http://schemas.openxmlformats.org/drawingml/2006/main" xmlns:r="http://schemas.openxmlformats.org/officeDocument/2006/relationships">
+  <c:date1904 val="0"/>
+  <c:lang val="en-US"/>
+  <c:roundedCorners val="0"/>
+  <mc:AlternateContent xmlns:mc="http://schemas.openxmlformats.org/markup-compatibility/2006">
+    <mc:Choice xmlns:c14="http://schemas.microsoft.com/office/drawing/2007/8/2/chart" Requires="c14">
+      <c14:style val="102"/>
+    </mc:Choice>
+    <mc:Fallback>
+      <c:style val="2"/>
+    </mc:Fallback>
+  </mc:AlternateContent>
+  <c:chart>
+    <c:title>
+      <c:overlay val="0"/>
+      <c:spPr>
+        <a:noFill/>
+        <a:ln>
+          <a:noFill/>
+        </a:ln>
+        <a:effectLst/>
+      </c:spPr>
+      <c:txPr>
+        <a:bodyPr rot="0" spcFirstLastPara="1" vertOverflow="ellipsis" vert="horz" wrap="square" anchor="ctr" anchorCtr="1"/>
+        <a:lstStyle/>
+        <a:p>
+          <a:pPr>
+            <a:defRPr sz="1400" b="0" i="0" u="none" strike="noStrike" kern="1200" spc="0" baseline="0">
+              <a:solidFill>
+                <a:schemeClr val="tx1">
+                  <a:lumMod val="65000"/>
+                  <a:lumOff val="35000"/>
+                </a:schemeClr>
+              </a:solidFill>
+              <a:latin typeface="+mn-lt"/>
+              <a:ea typeface="+mn-ea"/>
+              <a:cs typeface="+mn-cs"/>
+            </a:defRPr>
+          </a:pPr>
+          <a:endParaRPr lang="en-US"/>
+        </a:p>
+      </c:txPr>
+    </c:title>
+    <c:autoTitleDeleted val="0"/>
+    <c:plotArea>
+      <c:layout/>
+      <c:scatterChart>
+        <c:scatterStyle val="lineMarker"/>
+        <c:varyColors val="0"/>
+        <c:ser>
+          <c:idx val="0"/>
+          <c:order val="0"/>
+          <c:tx>
+            <c:v>Download (ms)</c:v>
+          </c:tx>
+          <c:spPr>
+            <a:ln w="19050" cap="rnd">
+              <a:solidFill>
+                <a:schemeClr val="accent1"/>
+              </a:solidFill>
+              <a:round/>
+            </a:ln>
+            <a:effectLst/>
+          </c:spPr>
+          <c:marker>
+            <c:symbol val="circle"/>
+            <c:size val="5"/>
+            <c:spPr>
+              <a:solidFill>
+                <a:schemeClr val="accent1"/>
+              </a:solidFill>
+              <a:ln w="9525">
+                <a:solidFill>
+                  <a:schemeClr val="accent1"/>
+                </a:solidFill>
+              </a:ln>
+              <a:effectLst/>
+            </c:spPr>
+          </c:marker>
+          <c:xVal>
+            <c:numRef>
+              <c:f>Sheet1!$A$1:$A$10</c:f>
+              <c:numCache>
+                <c:formatCode>General</c:formatCode>
+                <c:ptCount val="10"/>
+                <c:pt idx="0">
+                  <c:v>1</c:v>
+                </c:pt>
+                <c:pt idx="1">
+                  <c:v>2</c:v>
+                </c:pt>
+                <c:pt idx="2">
+                  <c:v>3</c:v>
+                </c:pt>
+                <c:pt idx="3">
+                  <c:v>4</c:v>
+                </c:pt>
+                <c:pt idx="4">
+                  <c:v>5</c:v>
+                </c:pt>
+                <c:pt idx="5">
+                  <c:v>6</c:v>
+                </c:pt>
+                <c:pt idx="6">
+                  <c:v>7</c:v>
+                </c:pt>
+                <c:pt idx="7">
+                  <c:v>8</c:v>
+                </c:pt>
+                <c:pt idx="8">
+                  <c:v>9</c:v>
+                </c:pt>
+                <c:pt idx="9">
+                  <c:v>10</c:v>
+                </c:pt>
+              </c:numCache>
+            </c:numRef>
+          </c:xVal>
+          <c:yVal>
+            <c:numRef>
+              <c:f>Sheet1!$B$1:$B$10</c:f>
+              <c:numCache>
+                <c:formatCode>General</c:formatCode>
+                <c:ptCount val="10"/>
+                <c:pt idx="0">
+                  <c:v>29</c:v>
+                </c:pt>
+                <c:pt idx="1">
+                  <c:v>36</c:v>
+                </c:pt>
+                <c:pt idx="2">
+                  <c:v>234</c:v>
+                </c:pt>
+                <c:pt idx="3">
+                  <c:v>266</c:v>
+                </c:pt>
+                <c:pt idx="4">
+                  <c:v>15</c:v>
+                </c:pt>
+                <c:pt idx="5">
+                  <c:v>188</c:v>
+                </c:pt>
+                <c:pt idx="6">
+                  <c:v>294</c:v>
+                </c:pt>
+                <c:pt idx="7">
+                  <c:v>280</c:v>
+                </c:pt>
+                <c:pt idx="8">
+                  <c:v>65</c:v>
+                </c:pt>
+                <c:pt idx="9">
+                  <c:v>32</c:v>
+                </c:pt>
+              </c:numCache>
+            </c:numRef>
+          </c:yVal>
+          <c:smooth val="0"/>
+        </c:ser>
+        <c:ser>
+          <c:idx val="1"/>
+          <c:order val="1"/>
+          <c:tx>
+            <c:v>Upload (ms)</c:v>
+          </c:tx>
+          <c:spPr>
+            <a:ln w="19050" cap="rnd">
+              <a:solidFill>
+                <a:schemeClr val="accent2"/>
+              </a:solidFill>
+              <a:round/>
+            </a:ln>
+            <a:effectLst/>
+          </c:spPr>
+          <c:marker>
+            <c:symbol val="circle"/>
+            <c:size val="5"/>
+            <c:spPr>
+              <a:solidFill>
+                <a:schemeClr val="accent2"/>
+              </a:solidFill>
+              <a:ln w="9525">
+                <a:solidFill>
+                  <a:schemeClr val="accent2"/>
+                </a:solidFill>
+              </a:ln>
+              <a:effectLst/>
+            </c:spPr>
+          </c:marker>
+          <c:xVal>
+            <c:numRef>
+              <c:f>Sheet1!$A$1:$A$10</c:f>
+              <c:numCache>
+                <c:formatCode>General</c:formatCode>
+                <c:ptCount val="10"/>
+                <c:pt idx="0">
+                  <c:v>1</c:v>
+                </c:pt>
+                <c:pt idx="1">
+                  <c:v>2</c:v>
+                </c:pt>
+                <c:pt idx="2">
+                  <c:v>3</c:v>
+                </c:pt>
+                <c:pt idx="3">
+                  <c:v>4</c:v>
+                </c:pt>
+                <c:pt idx="4">
+                  <c:v>5</c:v>
+                </c:pt>
+                <c:pt idx="5">
+                  <c:v>6</c:v>
+                </c:pt>
+                <c:pt idx="6">
+                  <c:v>7</c:v>
+                </c:pt>
+                <c:pt idx="7">
+                  <c:v>8</c:v>
+                </c:pt>
+                <c:pt idx="8">
+                  <c:v>9</c:v>
+                </c:pt>
+                <c:pt idx="9">
+                  <c:v>10</c:v>
+                </c:pt>
+              </c:numCache>
+            </c:numRef>
+          </c:xVal>
+          <c:yVal>
+            <c:numRef>
+              <c:f>Sheet1!$C$1:$C$10</c:f>
+              <c:numCache>
+                <c:formatCode>General</c:formatCode>
+                <c:ptCount val="10"/>
+                <c:pt idx="0">
+                  <c:v>257</c:v>
+                </c:pt>
+                <c:pt idx="1">
+                  <c:v>166</c:v>
+                </c:pt>
+                <c:pt idx="2">
+                  <c:v>166</c:v>
+                </c:pt>
+                <c:pt idx="3">
+                  <c:v>264</c:v>
+                </c:pt>
+                <c:pt idx="4">
+                  <c:v>59</c:v>
+                </c:pt>
+                <c:pt idx="5">
+                  <c:v>161</c:v>
+                </c:pt>
+                <c:pt idx="6">
+                  <c:v>263</c:v>
+                </c:pt>
+                <c:pt idx="7">
+                  <c:v>59</c:v>
+                </c:pt>
+                <c:pt idx="8">
+                  <c:v>59</c:v>
+                </c:pt>
+                <c:pt idx="9">
+                  <c:v>59</c:v>
+                </c:pt>
+              </c:numCache>
+            </c:numRef>
+          </c:yVal>
+          <c:smooth val="0"/>
+        </c:ser>
+        <c:dLbls>
+          <c:showLegendKey val="0"/>
+          <c:showVal val="0"/>
+          <c:showCatName val="0"/>
+          <c:showSerName val="0"/>
+          <c:showPercent val="0"/>
+          <c:showBubbleSize val="0"/>
+        </c:dLbls>
+        <c:axId val="315909840"/>
+        <c:axId val="315908664"/>
+      </c:scatterChart>
+      <c:valAx>
+        <c:axId val="315909840"/>
+        <c:scaling>
+          <c:orientation val="minMax"/>
+        </c:scaling>
+        <c:delete val="0"/>
+        <c:axPos val="b"/>
+        <c:majorGridlines>
+          <c:spPr>
+            <a:ln w="9525" cap="flat" cmpd="sng" algn="ctr">
+              <a:solidFill>
+                <a:schemeClr val="tx1">
+                  <a:lumMod val="15000"/>
+                  <a:lumOff val="85000"/>
+                </a:schemeClr>
+              </a:solidFill>
+              <a:round/>
+            </a:ln>
+            <a:effectLst/>
+          </c:spPr>
+        </c:majorGridlines>
+        <c:numFmt formatCode="General" sourceLinked="1"/>
+        <c:majorTickMark val="none"/>
+        <c:minorTickMark val="none"/>
+        <c:tickLblPos val="nextTo"/>
+        <c:spPr>
+          <a:noFill/>
+          <a:ln w="9525" cap="flat" cmpd="sng" algn="ctr">
+            <a:solidFill>
+              <a:schemeClr val="tx1">
+                <a:lumMod val="25000"/>
+                <a:lumOff val="75000"/>
+              </a:schemeClr>
+            </a:solidFill>
+            <a:round/>
+          </a:ln>
+          <a:effectLst/>
+        </c:spPr>
+        <c:txPr>
+          <a:bodyPr rot="-60000000" spcFirstLastPara="1" vertOverflow="ellipsis" vert="horz" wrap="square" anchor="ctr" anchorCtr="1"/>
+          <a:lstStyle/>
+          <a:p>
+            <a:pPr>
+              <a:defRPr sz="900" b="0" i="0" u="none" strike="noStrike" kern="1200" baseline="0">
+                <a:solidFill>
+                  <a:schemeClr val="tx1">
+                    <a:lumMod val="65000"/>
+                    <a:lumOff val="35000"/>
+                  </a:schemeClr>
+                </a:solidFill>
+                <a:latin typeface="+mn-lt"/>
+                <a:ea typeface="+mn-ea"/>
+                <a:cs typeface="+mn-cs"/>
+              </a:defRPr>
+            </a:pPr>
+            <a:endParaRPr lang="en-US"/>
+          </a:p>
+        </c:txPr>
+        <c:crossAx val="315908664"/>
+        <c:crosses val="autoZero"/>
+        <c:crossBetween val="midCat"/>
+      </c:valAx>
+      <c:valAx>
+        <c:axId val="315908664"/>
+        <c:scaling>
+          <c:orientation val="minMax"/>
+        </c:scaling>
+        <c:delete val="0"/>
+        <c:axPos val="l"/>
+        <c:majorGridlines>
+          <c:spPr>
+            <a:ln w="9525" cap="flat" cmpd="sng" algn="ctr">
+              <a:solidFill>
+                <a:schemeClr val="tx1">
+                  <a:lumMod val="15000"/>
+                  <a:lumOff val="85000"/>
+                </a:schemeClr>
+              </a:solidFill>
+              <a:round/>
+            </a:ln>
+            <a:effectLst/>
+          </c:spPr>
+        </c:majorGridlines>
+        <c:numFmt formatCode="General" sourceLinked="1"/>
+        <c:majorTickMark val="none"/>
+        <c:minorTickMark val="none"/>
+        <c:tickLblPos val="nextTo"/>
+        <c:spPr>
+          <a:noFill/>
+          <a:ln w="9525" cap="flat" cmpd="sng" algn="ctr">
+            <a:solidFill>
+              <a:schemeClr val="tx1">
+                <a:lumMod val="25000"/>
+                <a:lumOff val="75000"/>
+              </a:schemeClr>
+            </a:solidFill>
+            <a:round/>
+          </a:ln>
+          <a:effectLst/>
+        </c:spPr>
+        <c:txPr>
+          <a:bodyPr rot="-60000000" spcFirstLastPara="1" vertOverflow="ellipsis" vert="horz" wrap="square" anchor="ctr" anchorCtr="1"/>
+          <a:lstStyle/>
+          <a:p>
+            <a:pPr>
+              <a:defRPr sz="900" b="0" i="0" u="none" strike="noStrike" kern="1200" baseline="0">
+                <a:solidFill>
+                  <a:schemeClr val="tx1">
+                    <a:lumMod val="65000"/>
+                    <a:lumOff val="35000"/>
+                  </a:schemeClr>
+                </a:solidFill>
+                <a:latin typeface="+mn-lt"/>
+                <a:ea typeface="+mn-ea"/>
+                <a:cs typeface="+mn-cs"/>
+              </a:defRPr>
+            </a:pPr>
+            <a:endParaRPr lang="en-US"/>
+          </a:p>
+        </c:txPr>
+        <c:crossAx val="315909840"/>
+        <c:crosses val="autoZero"/>
+        <c:crossBetween val="midCat"/>
+      </c:valAx>
+      <c:spPr>
+        <a:noFill/>
+        <a:ln>
+          <a:noFill/>
+        </a:ln>
+        <a:effectLst/>
+      </c:spPr>
+    </c:plotArea>
+    <c:legend>
+      <c:legendPos val="b"/>
+      <c:overlay val="0"/>
+      <c:spPr>
+        <a:noFill/>
+        <a:ln>
+          <a:noFill/>
+        </a:ln>
+        <a:effectLst/>
+      </c:spPr>
+      <c:txPr>
+        <a:bodyPr rot="0" spcFirstLastPara="1" vertOverflow="ellipsis" vert="horz" wrap="square" anchor="ctr" anchorCtr="1"/>
+        <a:lstStyle/>
+        <a:p>
+          <a:pPr>
+            <a:defRPr sz="900" b="0" i="0" u="none" strike="noStrike" kern="1200" baseline="0">
+              <a:solidFill>
+                <a:schemeClr val="tx1">
+                  <a:lumMod val="65000"/>
+                  <a:lumOff val="35000"/>
+                </a:schemeClr>
+              </a:solidFill>
+              <a:latin typeface="+mn-lt"/>
+              <a:ea typeface="+mn-ea"/>
+              <a:cs typeface="+mn-cs"/>
+            </a:defRPr>
+          </a:pPr>
+          <a:endParaRPr lang="en-US"/>
+        </a:p>
+      </c:txPr>
+    </c:legend>
+    <c:plotVisOnly val="1"/>
+    <c:dispBlanksAs val="gap"/>
+    <c:showDLblsOverMax val="0"/>
+  </c:chart>
+  <c:spPr>
+    <a:solidFill>
+      <a:schemeClr val="bg1"/>
+    </a:solidFill>
+    <a:ln w="9525" cap="flat" cmpd="sng" algn="ctr">
+      <a:solidFill>
+        <a:schemeClr val="tx1">
+          <a:lumMod val="15000"/>
+          <a:lumOff val="85000"/>
+        </a:schemeClr>
+      </a:solidFill>
+      <a:round/>
+    </a:ln>
+    <a:effectLst/>
+  </c:spPr>
+  <c:txPr>
+    <a:bodyPr/>
+    <a:lstStyle/>
+    <a:p>
+      <a:pPr>
+        <a:defRPr/>
+      </a:pPr>
+      <a:endParaRPr lang="en-US"/>
+    </a:p>
+  </c:txPr>
+  <c:externalData r:id="rId3">
+    <c:autoUpdate val="0"/>
+  </c:externalData>
+</c:chartSpace>
+</file>
+
+<file path=word/charts/colors1.xml><?xml version="1.0" encoding="utf-8"?>
+<cs:colorStyle xmlns:cs="http://schemas.microsoft.com/office/drawing/2012/chartStyle" xmlns:a="http://schemas.openxmlformats.org/drawingml/2006/main" meth="cycle" id="10">
+  <a:schemeClr val="accent1"/>
+  <a:schemeClr val="accent2"/>
+  <a:schemeClr val="accent3"/>
+  <a:schemeClr val="accent4"/>
+  <a:schemeClr val="accent5"/>
+  <a:schemeClr val="accent6"/>
+  <cs:variation/>
+  <cs:variation>
+    <a:lumMod val="60000"/>
+  </cs:variation>
+  <cs:variation>
+    <a:lumMod val="80000"/>
+    <a:lumOff val="20000"/>
+  </cs:variation>
+  <cs:variation>
+    <a:lumMod val="80000"/>
+  </cs:variation>
+  <cs:variation>
+    <a:lumMod val="60000"/>
+    <a:lumOff val="40000"/>
+  </cs:variation>
+  <cs:variation>
+    <a:lumMod val="50000"/>
+  </cs:variation>
+  <cs:variation>
+    <a:lumMod val="70000"/>
+    <a:lumOff val="30000"/>
+  </cs:variation>
+  <cs:variation>
+    <a:lumMod val="70000"/>
+  </cs:variation>
+  <cs:variation>
+    <a:lumMod val="50000"/>
+    <a:lumOff val="50000"/>
+  </cs:variation>
+</cs:colorStyle>
+</file>
+
+<file path=word/charts/style1.xml><?xml version="1.0" encoding="utf-8"?>
+<cs:chartStyle xmlns:cs="http://schemas.microsoft.com/office/drawing/2012/chartStyle" xmlns:a="http://schemas.openxmlformats.org/drawingml/2006/main" id="240">
+  <cs:axisTitle>
+    <cs:lnRef idx="0"/>
+    <cs:fillRef idx="0"/>
+    <cs:effectRef idx="0"/>
+    <cs:fontRef idx="minor">
+      <a:schemeClr val="tx1">
+        <a:lumMod val="65000"/>
+        <a:lumOff val="35000"/>
+      </a:schemeClr>
+    </cs:fontRef>
+    <cs:defRPr sz="1000" kern="1200"/>
+  </cs:axisTitle>
+  <cs:categoryAxis>
+    <cs:lnRef idx="0"/>
+    <cs:fillRef idx="0"/>
+    <cs:effectRef idx="0"/>
+    <cs:fontRef idx="minor">
+      <a:schemeClr val="tx1">
+        <a:lumMod val="65000"/>
+        <a:lumOff val="35000"/>
+      </a:schemeClr>
+    </cs:fontRef>
+    <cs:spPr>
+      <a:ln w="9525" cap="flat" cmpd="sng" algn="ctr">
+        <a:solidFill>
+          <a:schemeClr val="tx1">
+            <a:lumMod val="25000"/>
+            <a:lumOff val="75000"/>
+          </a:schemeClr>
+        </a:solidFill>
+        <a:round/>
+      </a:ln>
+    </cs:spPr>
+    <cs:defRPr sz="900" kern="1200"/>
+  </cs:categoryAxis>
+  <cs:chartArea mods="allowNoFillOverride allowNoLineOverride">
+    <cs:lnRef idx="0"/>
+    <cs:fillRef idx="0"/>
+    <cs:effectRef idx="0"/>
+    <cs:fontRef idx="minor">
+      <a:schemeClr val="tx1"/>
+    </cs:fontRef>
+    <cs:spPr>
+      <a:solidFill>
+        <a:schemeClr val="bg1"/>
+      </a:solidFill>
+      <a:ln w="9525" cap="flat" cmpd="sng" algn="ctr">
+        <a:solidFill>
+          <a:schemeClr val="tx1">
+            <a:lumMod val="15000"/>
+            <a:lumOff val="85000"/>
+          </a:schemeClr>
+        </a:solidFill>
+        <a:round/>
+      </a:ln>
+    </cs:spPr>
+    <cs:defRPr sz="1000" kern="1200"/>
+  </cs:chartArea>
+  <cs:dataLabel>
+    <cs:lnRef idx="0"/>
+    <cs:fillRef idx="0"/>
+    <cs:effectRef idx="0"/>
+    <cs:fontRef idx="minor">
+      <a:schemeClr val="tx1">
+        <a:lumMod val="75000"/>
+        <a:lumOff val="25000"/>
+      </a:schemeClr>
+    </cs:fontRef>
+    <cs:defRPr sz="900" kern="1200"/>
+  </cs:dataLabel>
+  <cs:dataLabelCallout>
+    <cs:lnRef idx="0"/>
+    <cs:fillRef idx="0"/>
+    <cs:effectRef idx="0"/>
+    <cs:fontRef idx="minor">
+      <a:schemeClr val="dk1">
+        <a:lumMod val="65000"/>
+        <a:lumOff val="35000"/>
+      </a:schemeClr>
+    </cs:fontRef>
+    <cs:spPr>
+      <a:solidFill>
+        <a:schemeClr val="lt1"/>
+      </a:solidFill>
+      <a:ln>
+        <a:solidFill>
+          <a:schemeClr val="dk1">
+            <a:lumMod val="25000"/>
+            <a:lumOff val="75000"/>
+          </a:schemeClr>
+        </a:solidFill>
+      </a:ln>
+    </cs:spPr>
+    <cs:defRPr sz="900" kern="1200"/>
+    <cs:bodyPr rot="0" spcFirstLastPara="1" vertOverflow="clip" horzOverflow="clip" vert="horz" wrap="square" lIns="36576" tIns="18288" rIns="36576" bIns="18288" anchor="ctr" anchorCtr="1">
+      <a:spAutoFit/>
+    </cs:bodyPr>
+  </cs:dataLabelCallout>
+  <cs:dataPoint>
+    <cs:lnRef idx="0"/>
+    <cs:fillRef idx="1">
+      <cs:styleClr val="auto"/>
+    </cs:fillRef>
+    <cs:effectRef idx="0"/>
+    <cs:fontRef idx="minor">
+      <a:schemeClr val="tx1"/>
+    </cs:fontRef>
+  </cs:dataPoint>
+  <cs:dataPoint3D>
+    <cs:lnRef idx="0"/>
+    <cs:fillRef idx="1">
+      <cs:styleClr val="auto"/>
+    </cs:fillRef>
+    <cs:effectRef idx="0"/>
+    <cs:fontRef idx="minor">
+      <a:schemeClr val="tx1"/>
+    </cs:fontRef>
+  </cs:dataPoint3D>
+  <cs:dataPointLine>
+    <cs:lnRef idx="0">
+      <cs:styleClr val="auto"/>
+    </cs:lnRef>
+    <cs:fillRef idx="1"/>
+    <cs:effectRef idx="0"/>
+    <cs:fontRef idx="minor">
+      <a:schemeClr val="tx1"/>
+    </cs:fontRef>
+    <cs:spPr>
+      <a:ln w="19050" cap="rnd">
+        <a:solidFill>
+          <a:schemeClr val="phClr"/>
+        </a:solidFill>
+        <a:round/>
+      </a:ln>
+    </cs:spPr>
+  </cs:dataPointLine>
+  <cs:dataPointMarker>
+    <cs:lnRef idx="0">
+      <cs:styleClr val="auto"/>
+    </cs:lnRef>
+    <cs:fillRef idx="1">
+      <cs:styleClr val="auto"/>
+    </cs:fillRef>
+    <cs:effectRef idx="0"/>
+    <cs:fontRef idx="minor">
+      <a:schemeClr val="tx1"/>
+    </cs:fontRef>
+    <cs:spPr>
+      <a:ln w="9525">
+        <a:solidFill>
+          <a:schemeClr val="phClr"/>
+        </a:solidFill>
+      </a:ln>
+    </cs:spPr>
+  </cs:dataPointMarker>
+  <cs:dataPointMarkerLayout symbol="circle" size="5"/>
+  <cs:dataPointWireframe>
+    <cs:lnRef idx="0">
+      <cs:styleClr val="auto"/>
+    </cs:lnRef>
+    <cs:fillRef idx="0"/>
+    <cs:effectRef idx="0"/>
+    <cs:fontRef idx="minor">
+      <a:schemeClr val="dk1"/>
+    </cs:fontRef>
+    <cs:spPr>
+      <a:ln w="9525" cap="rnd">
+        <a:solidFill>
+          <a:schemeClr val="phClr"/>
+        </a:solidFill>
+        <a:round/>
+      </a:ln>
+    </cs:spPr>
+  </cs:dataPointWireframe>
+  <cs:dataTable>
+    <cs:lnRef idx="0"/>
+    <cs:fillRef idx="0"/>
+    <cs:effectRef idx="0"/>
+    <cs:fontRef idx="minor">
+      <a:schemeClr val="tx1">
+        <a:lumMod val="65000"/>
+        <a:lumOff val="35000"/>
+      </a:schemeClr>
+    </cs:fontRef>
+    <cs:spPr>
+      <a:noFill/>
+      <a:ln w="9525" cap="flat" cmpd="sng" algn="ctr">
+        <a:solidFill>
+          <a:schemeClr val="tx1">
+            <a:lumMod val="15000"/>
+            <a:lumOff val="85000"/>
+          </a:schemeClr>
+        </a:solidFill>
+        <a:round/>
+      </a:ln>
+    </cs:spPr>
+    <cs:defRPr sz="900" kern="1200"/>
+  </cs:dataTable>
+  <cs:downBar>
+    <cs:lnRef idx="0"/>
+    <cs:fillRef idx="0"/>
+    <cs:effectRef idx="0"/>
+    <cs:fontRef idx="minor">
+      <a:schemeClr val="tx1"/>
+    </cs:fontRef>
+    <cs:spPr>
+      <a:solidFill>
+        <a:schemeClr val="dk1">
+          <a:lumMod val="75000"/>
+          <a:lumOff val="25000"/>
+        </a:schemeClr>
+      </a:solidFill>
+      <a:ln w="9525" cap="flat" cmpd="sng" algn="ctr">
+        <a:solidFill>
+          <a:schemeClr val="tx1">
+            <a:lumMod val="65000"/>
+            <a:lumOff val="35000"/>
+          </a:schemeClr>
+        </a:solidFill>
+        <a:round/>
+      </a:ln>
+    </cs:spPr>
+  </cs:downBar>
+  <cs:dropLine>
+    <cs:lnRef idx="0"/>
+    <cs:fillRef idx="0"/>
+    <cs:effectRef idx="0"/>
+    <cs:fontRef idx="minor">
+      <a:schemeClr val="tx1"/>
+    </cs:fontRef>
+    <cs:spPr>
+      <a:ln w="9525" cap="flat" cmpd="sng" algn="ctr">
+        <a:solidFill>
+          <a:schemeClr val="tx1">
+            <a:lumMod val="35000"/>
+            <a:lumOff val="65000"/>
+          </a:schemeClr>
+        </a:solidFill>
+        <a:round/>
+      </a:ln>
+    </cs:spPr>
+  </cs:dropLine>
+  <cs:errorBar>
+    <cs:lnRef idx="0"/>
+    <cs:fillRef idx="0"/>
+    <cs:effectRef idx="0"/>
+    <cs:fontRef idx="minor">
+      <a:schemeClr val="tx1"/>
+    </cs:fontRef>
+    <cs:spPr>
+      <a:ln w="9525" cap="flat" cmpd="sng" algn="ctr">
+        <a:solidFill>
+          <a:schemeClr val="tx1">
+            <a:lumMod val="65000"/>
+            <a:lumOff val="35000"/>
+          </a:schemeClr>
+        </a:solidFill>
+        <a:round/>
+      </a:ln>
+    </cs:spPr>
+  </cs:errorBar>
+  <cs:floor>
+    <cs:lnRef idx="0"/>
+    <cs:fillRef idx="0"/>
+    <cs:effectRef idx="0"/>
+    <cs:fontRef idx="minor">
+      <a:schemeClr val="tx1"/>
+    </cs:fontRef>
+    <cs:spPr>
+      <a:noFill/>
+      <a:ln>
+        <a:noFill/>
+      </a:ln>
+    </cs:spPr>
+  </cs:floor>
+  <cs:gridlineMajor>
+    <cs:lnRef idx="0"/>
+    <cs:fillRef idx="0"/>
+    <cs:effectRef idx="0"/>
+    <cs:fontRef idx="minor">
+      <a:schemeClr val="tx1"/>
+    </cs:fontRef>
+    <cs:spPr>
+      <a:ln w="9525" cap="flat" cmpd="sng" algn="ctr">
+        <a:solidFill>
+          <a:schemeClr val="tx1">
+            <a:lumMod val="15000"/>
+            <a:lumOff val="85000"/>
+          </a:schemeClr>
+        </a:solidFill>
+        <a:round/>
+      </a:ln>
+    </cs:spPr>
+  </cs:gridlineMajor>
+  <cs:gridlineMinor>
+    <cs:lnRef idx="0"/>
+    <cs:fillRef idx="0"/>
+    <cs:effectRef idx="0"/>
+    <cs:fontRef idx="minor">
+      <a:schemeClr val="tx1"/>
+    </cs:fontRef>
+    <cs:spPr>
+      <a:ln w="9525" cap="flat" cmpd="sng" algn="ctr">
+        <a:solidFill>
+          <a:schemeClr val="tx1">
+            <a:lumMod val="5000"/>
+            <a:lumOff val="95000"/>
+          </a:schemeClr>
+        </a:solidFill>
+        <a:round/>
+      </a:ln>
+    </cs:spPr>
+  </cs:gridlineMinor>
+  <cs:hiLoLine>
+    <cs:lnRef idx="0"/>
+    <cs:fillRef idx="0"/>
+    <cs:effectRef idx="0"/>
+    <cs:fontRef idx="minor">
+      <a:schemeClr val="tx1"/>
+    </cs:fontRef>
+    <cs:spPr>
+      <a:ln w="9525" cap="flat" cmpd="sng" algn="ctr">
+        <a:solidFill>
+          <a:schemeClr val="tx1">
+            <a:lumMod val="50000"/>
+            <a:lumOff val="50000"/>
+          </a:schemeClr>
+        </a:solidFill>
+        <a:round/>
+      </a:ln>
+    </cs:spPr>
+  </cs:hiLoLine>
+  <cs:leaderLine>
+    <cs:lnRef idx="0"/>
+    <cs:fillRef idx="0"/>
+    <cs:effectRef idx="0"/>
+    <cs:fontRef idx="minor">
+      <a:schemeClr val="tx1"/>
+    </cs:fontRef>
+    <cs:spPr>
+      <a:ln w="9525" cap="flat" cmpd="sng" algn="ctr">
+        <a:solidFill>
+          <a:schemeClr val="tx1">
+            <a:lumMod val="35000"/>
+            <a:lumOff val="65000"/>
+          </a:schemeClr>
+        </a:solidFill>
+        <a:round/>
+      </a:ln>
+    </cs:spPr>
+  </cs:leaderLine>
+  <cs:legend>
+    <cs:lnRef idx="0"/>
+    <cs:fillRef idx="0"/>
+    <cs:effectRef idx="0"/>
+    <cs:fontRef idx="minor">
+      <a:schemeClr val="tx1">
+        <a:lumMod val="65000"/>
+        <a:lumOff val="35000"/>
+      </a:schemeClr>
+    </cs:fontRef>
+    <cs:defRPr sz="900" kern="1200"/>
+  </cs:legend>
+  <cs:plotArea mods="allowNoFillOverride allowNoLineOverride">
+    <cs:lnRef idx="0"/>
+    <cs:fillRef idx="0"/>
+    <cs:effectRef idx="0"/>
+    <cs:fontRef idx="minor">
+      <a:schemeClr val="tx1"/>
+    </cs:fontRef>
+  </cs:plotArea>
+  <cs:plotArea3D mods="allowNoFillOverride allowNoLineOverride">
+    <cs:lnRef idx="0"/>
+    <cs:fillRef idx="0"/>
+    <cs:effectRef idx="0"/>
+    <cs:fontRef idx="minor">
+      <a:schemeClr val="tx1"/>
+    </cs:fontRef>
+  </cs:plotArea3D>
+  <cs:seriesAxis>
+    <cs:lnRef idx="0"/>
+    <cs:fillRef idx="0"/>
+    <cs:effectRef idx="0"/>
+    <cs:fontRef idx="minor">
+      <a:schemeClr val="tx1">
+        <a:lumMod val="65000"/>
+        <a:lumOff val="35000"/>
+      </a:schemeClr>
+    </cs:fontRef>
+    <cs:defRPr sz="900" kern="1200"/>
+  </cs:seriesAxis>
+  <cs:seriesLine>
+    <cs:lnRef idx="0"/>
+    <cs:fillRef idx="0"/>
+    <cs:effectRef idx="0"/>
+    <cs:fontRef idx="minor">
+      <a:schemeClr val="tx1"/>
+    </cs:fontRef>
+    <cs:spPr>
+      <a:ln w="9525" cap="flat" cmpd="sng" algn="ctr">
+        <a:solidFill>
+          <a:schemeClr val="tx1">
+            <a:lumMod val="35000"/>
+            <a:lumOff val="65000"/>
+          </a:schemeClr>
+        </a:solidFill>
+        <a:round/>
+      </a:ln>
+    </cs:spPr>
+  </cs:seriesLine>
+  <cs:title>
+    <cs:lnRef idx="0"/>
+    <cs:fillRef idx="0"/>
+    <cs:effectRef idx="0"/>
+    <cs:fontRef idx="minor">
+      <a:schemeClr val="tx1">
+        <a:lumMod val="65000"/>
+        <a:lumOff val="35000"/>
+      </a:schemeClr>
+    </cs:fontRef>
+    <cs:defRPr sz="1400" b="0" kern="1200" spc="0" baseline="0"/>
+  </cs:title>
+  <cs:trendline>
+    <cs:lnRef idx="0">
+      <cs:styleClr val="auto"/>
+    </cs:lnRef>
+    <cs:fillRef idx="0"/>
+    <cs:effectRef idx="0"/>
+    <cs:fontRef idx="minor">
+      <a:schemeClr val="tx1"/>
+    </cs:fontRef>
+    <cs:spPr>
+      <a:ln w="19050" cap="rnd">
+        <a:solidFill>
+          <a:schemeClr val="phClr"/>
+        </a:solidFill>
+        <a:prstDash val="sysDot"/>
+      </a:ln>
+    </cs:spPr>
+  </cs:trendline>
+  <cs:trendlineLabel>
+    <cs:lnRef idx="0"/>
+    <cs:fillRef idx="0"/>
+    <cs:effectRef idx="0"/>
+    <cs:fontRef idx="minor">
+      <a:schemeClr val="tx1">
+        <a:lumMod val="65000"/>
+        <a:lumOff val="35000"/>
+      </a:schemeClr>
+    </cs:fontRef>
+    <cs:defRPr sz="900" kern="1200"/>
+  </cs:trendlineLabel>
+  <cs:upBar>
+    <cs:lnRef idx="0"/>
+    <cs:fillRef idx="0"/>
+    <cs:effectRef idx="0"/>
+    <cs:fontRef idx="minor">
+      <a:schemeClr val="tx1"/>
+    </cs:fontRef>
+    <cs:spPr>
+      <a:solidFill>
+        <a:schemeClr val="lt1"/>
+      </a:solidFill>
+      <a:ln w="9525" cap="flat" cmpd="sng" algn="ctr">
+        <a:solidFill>
+          <a:schemeClr val="tx1">
+            <a:lumMod val="65000"/>
+            <a:lumOff val="35000"/>
+          </a:schemeClr>
+        </a:solidFill>
+        <a:round/>
+      </a:ln>
+    </cs:spPr>
+  </cs:upBar>
+  <cs:valueAxis>
+    <cs:lnRef idx="0"/>
+    <cs:fillRef idx="0"/>
+    <cs:effectRef idx="0"/>
+    <cs:fontRef idx="minor">
+      <a:schemeClr val="tx1">
+        <a:lumMod val="65000"/>
+        <a:lumOff val="35000"/>
+      </a:schemeClr>
+    </cs:fontRef>
+    <cs:spPr>
+      <a:ln w="9525" cap="flat" cmpd="sng" algn="ctr">
+        <a:solidFill>
+          <a:schemeClr val="tx1">
+            <a:lumMod val="25000"/>
+            <a:lumOff val="75000"/>
+          </a:schemeClr>
+        </a:solidFill>
+        <a:round/>
+      </a:ln>
+    </cs:spPr>
+    <cs:defRPr sz="900" kern="1200"/>
+  </cs:valueAxis>
+  <cs:wall>
+    <cs:lnRef idx="0"/>
+    <cs:fillRef idx="0"/>
+    <cs:effectRef idx="0"/>
+    <cs:fontRef idx="minor">
+      <a:schemeClr val="tx1"/>
+    </cs:fontRef>
+    <cs:spPr>
+      <a:noFill/>
+      <a:ln>
+        <a:noFill/>
+      </a:ln>
+    </cs:spPr>
+  </cs:wall>
+</cs:chartStyle>
 </file>
 
 <file path=word/theme/theme1.xml><?xml version="1.0" encoding="utf-8"?>
@@ -3633,7 +5528,7 @@
   <a:extraClrSchemeLst/>
   <a:extLst>
     <a:ext uri="{05A4C25C-085E-4340-85A3-A5531E510DB2}">
-      <thm15:themeFamily xmlns:thm15="http://schemas.microsoft.com/office/thememl/2012/main" xmlns="" name="Office Theme" id="{62F939B6-93AF-4DB8-9C6B-D6C7DFDC589F}" vid="{4A3C46E8-61CC-4603-A589-7422A47A8E4A}"/>
+      <thm15:themeFamily xmlns:thm15="http://schemas.microsoft.com/office/thememl/2012/main" name="Office Theme" id="{62F939B6-93AF-4DB8-9C6B-D6C7DFDC589F}" vid="{4A3C46E8-61CC-4603-A589-7422A47A8E4A}"/>
     </a:ext>
   </a:extLst>
 </a:theme>

</xml_diff>